<commit_message>
Fixed version number and table of contents
</commit_message>
<xml_diff>
--- a/Documentation/Use-Case Specifications/chessedu_ucspec.docx
+++ b/Documentation/Use-Case Specifications/chessedu_ucspec.docx
@@ -46,7 +46,7 @@
         <w:rPr>
           <w:sz w:val="28"/>
         </w:rPr>
-        <w:t>1</w:t>
+        <w:t>2</w:t>
       </w:r>
       <w:r>
         <w:rPr>
@@ -600,7 +600,7 @@
         <w:rPr>
           <w:noProof/>
         </w:rPr>
-        <w:instrText xml:space="preserve"> PAGEREF _Toc117697240 \h </w:instrText>
+        <w:instrText xml:space="preserve"> PAGEREF _Toc117958507 \h </w:instrText>
       </w:r>
       <w:r>
         <w:rPr>
@@ -676,7 +676,7 @@
         <w:rPr>
           <w:noProof/>
         </w:rPr>
-        <w:instrText xml:space="preserve"> PAGEREF _Toc117697241 \h </w:instrText>
+        <w:instrText xml:space="preserve"> PAGEREF _Toc117958508 \h </w:instrText>
       </w:r>
       <w:r>
         <w:rPr>
@@ -752,7 +752,7 @@
         <w:rPr>
           <w:noProof/>
         </w:rPr>
-        <w:instrText xml:space="preserve"> PAGEREF _Toc117697242 \h </w:instrText>
+        <w:instrText xml:space="preserve"> PAGEREF _Toc117958509 \h </w:instrText>
       </w:r>
       <w:r>
         <w:rPr>
@@ -825,7 +825,7 @@
         <w:rPr>
           <w:noProof/>
         </w:rPr>
-        <w:instrText xml:space="preserve"> PAGEREF _Toc117697243 \h </w:instrText>
+        <w:instrText xml:space="preserve"> PAGEREF _Toc117958510 \h </w:instrText>
       </w:r>
       <w:r>
         <w:rPr>
@@ -898,7 +898,7 @@
         <w:rPr>
           <w:noProof/>
         </w:rPr>
-        <w:instrText xml:space="preserve"> PAGEREF _Toc117697244 \h </w:instrText>
+        <w:instrText xml:space="preserve"> PAGEREF _Toc117958511 \h </w:instrText>
       </w:r>
       <w:r>
         <w:rPr>
@@ -971,7 +971,7 @@
         <w:rPr>
           <w:noProof/>
         </w:rPr>
-        <w:instrText xml:space="preserve"> PAGEREF _Toc117697245 \h </w:instrText>
+        <w:instrText xml:space="preserve"> PAGEREF _Toc117958512 \h </w:instrText>
       </w:r>
       <w:r>
         <w:rPr>
@@ -1044,7 +1044,7 @@
         <w:rPr>
           <w:noProof/>
         </w:rPr>
-        <w:instrText xml:space="preserve"> PAGEREF _Toc117697246 \h </w:instrText>
+        <w:instrText xml:space="preserve"> PAGEREF _Toc117958513 \h </w:instrText>
       </w:r>
       <w:r>
         <w:rPr>
@@ -1117,7 +1117,7 @@
         <w:rPr>
           <w:noProof/>
         </w:rPr>
-        <w:instrText xml:space="preserve"> PAGEREF _Toc117697247 \h </w:instrText>
+        <w:instrText xml:space="preserve"> PAGEREF _Toc117958514 \h </w:instrText>
       </w:r>
       <w:r>
         <w:rPr>
@@ -1190,7 +1190,7 @@
         <w:rPr>
           <w:noProof/>
         </w:rPr>
-        <w:instrText xml:space="preserve"> PAGEREF _Toc117697248 \h </w:instrText>
+        <w:instrText xml:space="preserve"> PAGEREF _Toc117958515 \h </w:instrText>
       </w:r>
       <w:r>
         <w:rPr>
@@ -1207,7 +1207,7 @@
         <w:rPr>
           <w:noProof/>
         </w:rPr>
-        <w:t>7</w:t>
+        <w:t>6</w:t>
       </w:r>
       <w:r>
         <w:rPr>
@@ -1266,7 +1266,153 @@
         <w:rPr>
           <w:noProof/>
         </w:rPr>
-        <w:instrText xml:space="preserve"> PAGEREF _Toc117697249 \h </w:instrText>
+        <w:instrText xml:space="preserve"> PAGEREF _Toc117958516 \h </w:instrText>
+      </w:r>
+      <w:r>
+        <w:rPr>
+          <w:noProof/>
+        </w:rPr>
+      </w:r>
+      <w:r>
+        <w:rPr>
+          <w:noProof/>
+        </w:rPr>
+        <w:fldChar w:fldCharType="separate"/>
+      </w:r>
+      <w:r>
+        <w:rPr>
+          <w:noProof/>
+        </w:rPr>
+        <w:t>7</w:t>
+      </w:r>
+      <w:r>
+        <w:rPr>
+          <w:noProof/>
+        </w:rPr>
+        <w:fldChar w:fldCharType="end"/>
+      </w:r>
+    </w:p>
+    <w:p>
+      <w:pPr>
+        <w:pStyle w:val="TOC3"/>
+        <w:rPr>
+          <w:rFonts w:asciiTheme="minorHAnsi" w:eastAsiaTheme="minorEastAsia" w:hAnsiTheme="minorHAnsi" w:cstheme="minorBidi"/>
+          <w:noProof/>
+          <w:sz w:val="22"/>
+          <w:szCs w:val="22"/>
+        </w:rPr>
+      </w:pPr>
+      <w:r>
+        <w:rPr>
+          <w:noProof/>
+        </w:rPr>
+        <w:t>1.3.1</w:t>
+      </w:r>
+      <w:r>
+        <w:rPr>
+          <w:rFonts w:asciiTheme="minorHAnsi" w:eastAsiaTheme="minorEastAsia" w:hAnsiTheme="minorHAnsi" w:cstheme="minorBidi"/>
+          <w:noProof/>
+          <w:sz w:val="22"/>
+          <w:szCs w:val="22"/>
+        </w:rPr>
+        <w:tab/>
+      </w:r>
+      <w:r>
+        <w:rPr>
+          <w:noProof/>
+        </w:rPr>
+        <w:t>Account Package</w:t>
+      </w:r>
+      <w:r>
+        <w:rPr>
+          <w:noProof/>
+        </w:rPr>
+        <w:tab/>
+      </w:r>
+      <w:r>
+        <w:rPr>
+          <w:noProof/>
+        </w:rPr>
+        <w:fldChar w:fldCharType="begin"/>
+      </w:r>
+      <w:r>
+        <w:rPr>
+          <w:noProof/>
+        </w:rPr>
+        <w:instrText xml:space="preserve"> PAGEREF _Toc117958517 \h </w:instrText>
+      </w:r>
+      <w:r>
+        <w:rPr>
+          <w:noProof/>
+        </w:rPr>
+      </w:r>
+      <w:r>
+        <w:rPr>
+          <w:noProof/>
+        </w:rPr>
+        <w:fldChar w:fldCharType="separate"/>
+      </w:r>
+      <w:r>
+        <w:rPr>
+          <w:noProof/>
+        </w:rPr>
+        <w:t>7</w:t>
+      </w:r>
+      <w:r>
+        <w:rPr>
+          <w:noProof/>
+        </w:rPr>
+        <w:fldChar w:fldCharType="end"/>
+      </w:r>
+    </w:p>
+    <w:p>
+      <w:pPr>
+        <w:pStyle w:val="TOC3"/>
+        <w:rPr>
+          <w:rFonts w:asciiTheme="minorHAnsi" w:eastAsiaTheme="minorEastAsia" w:hAnsiTheme="minorHAnsi" w:cstheme="minorBidi"/>
+          <w:noProof/>
+          <w:sz w:val="22"/>
+          <w:szCs w:val="22"/>
+        </w:rPr>
+      </w:pPr>
+      <w:r>
+        <w:rPr>
+          <w:noProof/>
+        </w:rPr>
+        <w:t>1.3.2</w:t>
+      </w:r>
+      <w:r>
+        <w:rPr>
+          <w:rFonts w:asciiTheme="minorHAnsi" w:eastAsiaTheme="minorEastAsia" w:hAnsiTheme="minorHAnsi" w:cstheme="minorBidi"/>
+          <w:noProof/>
+          <w:sz w:val="22"/>
+          <w:szCs w:val="22"/>
+        </w:rPr>
+        <w:tab/>
+      </w:r>
+      <w:r>
+        <w:rPr>
+          <w:noProof/>
+        </w:rPr>
+        <w:t>Interactive Package</w:t>
+      </w:r>
+      <w:r>
+        <w:rPr>
+          <w:noProof/>
+        </w:rPr>
+        <w:tab/>
+      </w:r>
+      <w:r>
+        <w:rPr>
+          <w:noProof/>
+        </w:rPr>
+        <w:fldChar w:fldCharType="begin"/>
+      </w:r>
+      <w:r>
+        <w:rPr>
+          <w:noProof/>
+        </w:rPr>
+        <w:instrText xml:space="preserve"> PAGEREF _Toc117958518 \h </w:instrText>
       </w:r>
       <w:r>
         <w:rPr>
@@ -1342,7 +1488,7 @@
         <w:rPr>
           <w:noProof/>
         </w:rPr>
-        <w:instrText xml:space="preserve"> PAGEREF _Toc117697250 \h </w:instrText>
+        <w:instrText xml:space="preserve"> PAGEREF _Toc117958519 \h </w:instrText>
       </w:r>
       <w:r>
         <w:rPr>
@@ -1359,7 +1505,7 @@
         <w:rPr>
           <w:noProof/>
         </w:rPr>
-        <w:t>7</w:t>
+        <w:t>8</w:t>
       </w:r>
       <w:r>
         <w:rPr>
@@ -1418,7 +1564,7 @@
         <w:rPr>
           <w:noProof/>
         </w:rPr>
-        <w:instrText xml:space="preserve"> PAGEREF _Toc117697251 \h </w:instrText>
+        <w:instrText xml:space="preserve"> PAGEREF _Toc117958520 \h </w:instrText>
       </w:r>
       <w:r>
         <w:rPr>
@@ -1435,7 +1581,7 @@
         <w:rPr>
           <w:noProof/>
         </w:rPr>
-        <w:t>8</w:t>
+        <w:t>9</w:t>
       </w:r>
       <w:r>
         <w:rPr>
@@ -1494,7 +1640,7 @@
         <w:rPr>
           <w:noProof/>
         </w:rPr>
-        <w:instrText xml:space="preserve"> PAGEREF _Toc117697252 \h </w:instrText>
+        <w:instrText xml:space="preserve"> PAGEREF _Toc117958521 \h </w:instrText>
       </w:r>
       <w:r>
         <w:rPr>
@@ -1511,7 +1657,7 @@
         <w:rPr>
           <w:noProof/>
         </w:rPr>
-        <w:t>8</w:t>
+        <w:t>9</w:t>
       </w:r>
       <w:r>
         <w:rPr>
@@ -1570,7 +1716,7 @@
         <w:rPr>
           <w:noProof/>
         </w:rPr>
-        <w:instrText xml:space="preserve"> PAGEREF _Toc117697253 \h </w:instrText>
+        <w:instrText xml:space="preserve"> PAGEREF _Toc117958522 \h </w:instrText>
       </w:r>
       <w:r>
         <w:rPr>
@@ -1587,7 +1733,7 @@
         <w:rPr>
           <w:noProof/>
         </w:rPr>
-        <w:t>8</w:t>
+        <w:t>9</w:t>
       </w:r>
       <w:r>
         <w:rPr>
@@ -1643,7 +1789,7 @@
         <w:rPr>
           <w:noProof/>
         </w:rPr>
-        <w:instrText xml:space="preserve"> PAGEREF _Toc117697254 \h </w:instrText>
+        <w:instrText xml:space="preserve"> PAGEREF _Toc117958523 \h </w:instrText>
       </w:r>
       <w:r>
         <w:rPr>
@@ -1660,7 +1806,7 @@
         <w:rPr>
           <w:noProof/>
         </w:rPr>
-        <w:t>8</w:t>
+        <w:t>9</w:t>
       </w:r>
       <w:r>
         <w:rPr>
@@ -1716,7 +1862,7 @@
         <w:rPr>
           <w:noProof/>
         </w:rPr>
-        <w:instrText xml:space="preserve"> PAGEREF _Toc117697255 \h </w:instrText>
+        <w:instrText xml:space="preserve"> PAGEREF _Toc117958524 \h </w:instrText>
       </w:r>
       <w:r>
         <w:rPr>
@@ -1733,7 +1879,7 @@
         <w:rPr>
           <w:noProof/>
         </w:rPr>
-        <w:t>8</w:t>
+        <w:t>9</w:t>
       </w:r>
       <w:r>
         <w:rPr>
@@ -1792,7 +1938,7 @@
         <w:rPr>
           <w:noProof/>
         </w:rPr>
-        <w:instrText xml:space="preserve"> PAGEREF _Toc117697256 \h </w:instrText>
+        <w:instrText xml:space="preserve"> PAGEREF _Toc117958525 \h </w:instrText>
       </w:r>
       <w:r>
         <w:rPr>
@@ -1809,7 +1955,7 @@
         <w:rPr>
           <w:noProof/>
         </w:rPr>
-        <w:t>8</w:t>
+        <w:t>9</w:t>
       </w:r>
       <w:r>
         <w:rPr>
@@ -1868,7 +2014,7 @@
         <w:rPr>
           <w:noProof/>
         </w:rPr>
-        <w:instrText xml:space="preserve"> PAGEREF _Toc117697257 \h </w:instrText>
+        <w:instrText xml:space="preserve"> PAGEREF _Toc117958526 \h </w:instrText>
       </w:r>
       <w:r>
         <w:rPr>
@@ -1885,7 +2031,7 @@
         <w:rPr>
           <w:noProof/>
         </w:rPr>
-        <w:t>8</w:t>
+        <w:t>9</w:t>
       </w:r>
       <w:r>
         <w:rPr>
@@ -1941,7 +2087,7 @@
         <w:rPr>
           <w:noProof/>
         </w:rPr>
-        <w:instrText xml:space="preserve"> PAGEREF _Toc117697258 \h </w:instrText>
+        <w:instrText xml:space="preserve"> PAGEREF _Toc117958527 \h </w:instrText>
       </w:r>
       <w:r>
         <w:rPr>
@@ -1958,7 +2104,7 @@
         <w:rPr>
           <w:noProof/>
         </w:rPr>
-        <w:t>8</w:t>
+        <w:t>9</w:t>
       </w:r>
       <w:r>
         <w:rPr>
@@ -2014,7 +2160,7 @@
         <w:rPr>
           <w:noProof/>
         </w:rPr>
-        <w:instrText xml:space="preserve"> PAGEREF _Toc117697259 \h </w:instrText>
+        <w:instrText xml:space="preserve"> PAGEREF _Toc117958528 \h </w:instrText>
       </w:r>
       <w:r>
         <w:rPr>
@@ -2031,7 +2177,7 @@
         <w:rPr>
           <w:noProof/>
         </w:rPr>
-        <w:t>8</w:t>
+        <w:t>9</w:t>
       </w:r>
       <w:r>
         <w:rPr>
@@ -2090,7 +2236,7 @@
         <w:rPr>
           <w:noProof/>
         </w:rPr>
-        <w:instrText xml:space="preserve"> PAGEREF _Toc117697260 \h </w:instrText>
+        <w:instrText xml:space="preserve"> PAGEREF _Toc117958529 \h </w:instrText>
       </w:r>
       <w:r>
         <w:rPr>
@@ -2107,7 +2253,7 @@
         <w:rPr>
           <w:noProof/>
         </w:rPr>
-        <w:t>8</w:t>
+        <w:t>9</w:t>
       </w:r>
       <w:r>
         <w:rPr>
@@ -2163,7 +2309,7 @@
         <w:rPr>
           <w:noProof/>
         </w:rPr>
-        <w:instrText xml:space="preserve"> PAGEREF _Toc117697261 \h </w:instrText>
+        <w:instrText xml:space="preserve"> PAGEREF _Toc117958530 \h </w:instrText>
       </w:r>
       <w:r>
         <w:rPr>
@@ -2180,7 +2326,7 @@
         <w:rPr>
           <w:noProof/>
         </w:rPr>
-        <w:t>8</w:t>
+        <w:t>9</w:t>
       </w:r>
       <w:r>
         <w:rPr>
@@ -2239,7 +2385,7 @@
         <w:rPr>
           <w:noProof/>
         </w:rPr>
-        <w:instrText xml:space="preserve"> PAGEREF _Toc117697262 \h </w:instrText>
+        <w:instrText xml:space="preserve"> PAGEREF _Toc117958531 \h </w:instrText>
       </w:r>
       <w:r>
         <w:rPr>
@@ -2256,7 +2402,7 @@
         <w:rPr>
           <w:noProof/>
         </w:rPr>
-        <w:t>9</w:t>
+        <w:t>10</w:t>
       </w:r>
       <w:r>
         <w:rPr>
@@ -2312,7 +2458,7 @@
         <w:rPr>
           <w:noProof/>
         </w:rPr>
-        <w:instrText xml:space="preserve"> PAGEREF _Toc117697263 \h </w:instrText>
+        <w:instrText xml:space="preserve"> PAGEREF _Toc117958532 \h </w:instrText>
       </w:r>
       <w:r>
         <w:rPr>
@@ -2329,7 +2475,7 @@
         <w:rPr>
           <w:noProof/>
         </w:rPr>
-        <w:t>9</w:t>
+        <w:t>10</w:t>
       </w:r>
       <w:r>
         <w:rPr>
@@ -2388,7 +2534,7 @@
         <w:rPr>
           <w:noProof/>
         </w:rPr>
-        <w:instrText xml:space="preserve"> PAGEREF _Toc117697264 \h </w:instrText>
+        <w:instrText xml:space="preserve"> PAGEREF _Toc117958533 \h </w:instrText>
       </w:r>
       <w:r>
         <w:rPr>
@@ -2405,7 +2551,7 @@
         <w:rPr>
           <w:noProof/>
         </w:rPr>
-        <w:t>9</w:t>
+        <w:t>10</w:t>
       </w:r>
       <w:r>
         <w:rPr>
@@ -2464,7 +2610,7 @@
         <w:rPr>
           <w:noProof/>
         </w:rPr>
-        <w:instrText xml:space="preserve"> PAGEREF _Toc117697265 \h </w:instrText>
+        <w:instrText xml:space="preserve"> PAGEREF _Toc117958534 \h </w:instrText>
       </w:r>
       <w:r>
         <w:rPr>
@@ -2481,7 +2627,7 @@
         <w:rPr>
           <w:noProof/>
         </w:rPr>
-        <w:t>9</w:t>
+        <w:t>10</w:t>
       </w:r>
       <w:r>
         <w:rPr>
@@ -2540,7 +2686,7 @@
         <w:rPr>
           <w:noProof/>
         </w:rPr>
-        <w:instrText xml:space="preserve"> PAGEREF _Toc117697266 \h </w:instrText>
+        <w:instrText xml:space="preserve"> PAGEREF _Toc117958535 \h </w:instrText>
       </w:r>
       <w:r>
         <w:rPr>
@@ -2557,7 +2703,7 @@
         <w:rPr>
           <w:noProof/>
         </w:rPr>
-        <w:t>10</w:t>
+        <w:t>11</w:t>
       </w:r>
       <w:r>
         <w:rPr>
@@ -2616,7 +2762,7 @@
         <w:rPr>
           <w:noProof/>
         </w:rPr>
-        <w:instrText xml:space="preserve"> PAGEREF _Toc117697267 \h </w:instrText>
+        <w:instrText xml:space="preserve"> PAGEREF _Toc117958536 \h </w:instrText>
       </w:r>
       <w:r>
         <w:rPr>
@@ -2633,7 +2779,7 @@
         <w:rPr>
           <w:noProof/>
         </w:rPr>
-        <w:t>10</w:t>
+        <w:t>11</w:t>
       </w:r>
       <w:r>
         <w:rPr>
@@ -2692,7 +2838,7 @@
         <w:rPr>
           <w:noProof/>
         </w:rPr>
-        <w:instrText xml:space="preserve"> PAGEREF _Toc117697268 \h </w:instrText>
+        <w:instrText xml:space="preserve"> PAGEREF _Toc117958537 \h </w:instrText>
       </w:r>
       <w:r>
         <w:rPr>
@@ -2709,7 +2855,7 @@
         <w:rPr>
           <w:noProof/>
         </w:rPr>
-        <w:t>10</w:t>
+        <w:t>11</w:t>
       </w:r>
       <w:r>
         <w:rPr>
@@ -2765,7 +2911,7 @@
         <w:rPr>
           <w:noProof/>
         </w:rPr>
-        <w:instrText xml:space="preserve"> PAGEREF _Toc117697269 \h </w:instrText>
+        <w:instrText xml:space="preserve"> PAGEREF _Toc117958538 \h </w:instrText>
       </w:r>
       <w:r>
         <w:rPr>
@@ -2782,7 +2928,7 @@
         <w:rPr>
           <w:noProof/>
         </w:rPr>
-        <w:t>10</w:t>
+        <w:t>11</w:t>
       </w:r>
       <w:r>
         <w:rPr>
@@ -2838,7 +2984,7 @@
         <w:rPr>
           <w:noProof/>
         </w:rPr>
-        <w:instrText xml:space="preserve"> PAGEREF _Toc117697270 \h </w:instrText>
+        <w:instrText xml:space="preserve"> PAGEREF _Toc117958539 \h </w:instrText>
       </w:r>
       <w:r>
         <w:rPr>
@@ -2855,7 +3001,7 @@
         <w:rPr>
           <w:noProof/>
         </w:rPr>
-        <w:t>10</w:t>
+        <w:t>11</w:t>
       </w:r>
       <w:r>
         <w:rPr>
@@ -2914,7 +3060,7 @@
         <w:rPr>
           <w:noProof/>
         </w:rPr>
-        <w:instrText xml:space="preserve"> PAGEREF _Toc117697271 \h </w:instrText>
+        <w:instrText xml:space="preserve"> PAGEREF _Toc117958540 \h </w:instrText>
       </w:r>
       <w:r>
         <w:rPr>
@@ -2931,7 +3077,7 @@
         <w:rPr>
           <w:noProof/>
         </w:rPr>
-        <w:t>10</w:t>
+        <w:t>11</w:t>
       </w:r>
       <w:r>
         <w:rPr>
@@ -2990,7 +3136,7 @@
         <w:rPr>
           <w:noProof/>
         </w:rPr>
-        <w:instrText xml:space="preserve"> PAGEREF _Toc117697272 \h </w:instrText>
+        <w:instrText xml:space="preserve"> PAGEREF _Toc117958541 \h </w:instrText>
       </w:r>
       <w:r>
         <w:rPr>
@@ -3007,7 +3153,7 @@
         <w:rPr>
           <w:noProof/>
         </w:rPr>
-        <w:t>10</w:t>
+        <w:t>11</w:t>
       </w:r>
       <w:r>
         <w:rPr>
@@ -3063,7 +3209,7 @@
         <w:rPr>
           <w:noProof/>
         </w:rPr>
-        <w:instrText xml:space="preserve"> PAGEREF _Toc117697273 \h </w:instrText>
+        <w:instrText xml:space="preserve"> PAGEREF _Toc117958542 \h </w:instrText>
       </w:r>
       <w:r>
         <w:rPr>
@@ -3080,7 +3226,7 @@
         <w:rPr>
           <w:noProof/>
         </w:rPr>
-        <w:t>10</w:t>
+        <w:t>11</w:t>
       </w:r>
       <w:r>
         <w:rPr>
@@ -3136,7 +3282,7 @@
         <w:rPr>
           <w:noProof/>
         </w:rPr>
-        <w:instrText xml:space="preserve"> PAGEREF _Toc117697274 \h </w:instrText>
+        <w:instrText xml:space="preserve"> PAGEREF _Toc117958543 \h </w:instrText>
       </w:r>
       <w:r>
         <w:rPr>
@@ -3153,7 +3299,7 @@
         <w:rPr>
           <w:noProof/>
         </w:rPr>
-        <w:t>10</w:t>
+        <w:t>11</w:t>
       </w:r>
       <w:r>
         <w:rPr>
@@ -3212,7 +3358,7 @@
         <w:rPr>
           <w:noProof/>
         </w:rPr>
-        <w:instrText xml:space="preserve"> PAGEREF _Toc117697275 \h </w:instrText>
+        <w:instrText xml:space="preserve"> PAGEREF _Toc117958544 \h </w:instrText>
       </w:r>
       <w:r>
         <w:rPr>
@@ -3229,7 +3375,7 @@
         <w:rPr>
           <w:noProof/>
         </w:rPr>
-        <w:t>10</w:t>
+        <w:t>11</w:t>
       </w:r>
       <w:r>
         <w:rPr>
@@ -3285,7 +3431,7 @@
         <w:rPr>
           <w:noProof/>
         </w:rPr>
-        <w:instrText xml:space="preserve"> PAGEREF _Toc117697276 \h </w:instrText>
+        <w:instrText xml:space="preserve"> PAGEREF _Toc117958545 \h </w:instrText>
       </w:r>
       <w:r>
         <w:rPr>
@@ -3302,7 +3448,7 @@
         <w:rPr>
           <w:noProof/>
         </w:rPr>
-        <w:t>10</w:t>
+        <w:t>11</w:t>
       </w:r>
       <w:r>
         <w:rPr>
@@ -3361,7 +3507,7 @@
         <w:rPr>
           <w:noProof/>
         </w:rPr>
-        <w:instrText xml:space="preserve"> PAGEREF _Toc117697277 \h </w:instrText>
+        <w:instrText xml:space="preserve"> PAGEREF _Toc117958546 \h </w:instrText>
       </w:r>
       <w:r>
         <w:rPr>
@@ -3378,7 +3524,7 @@
         <w:rPr>
           <w:noProof/>
         </w:rPr>
-        <w:t>10</w:t>
+        <w:t>11</w:t>
       </w:r>
       <w:r>
         <w:rPr>
@@ -3434,7 +3580,7 @@
         <w:rPr>
           <w:noProof/>
         </w:rPr>
-        <w:instrText xml:space="preserve"> PAGEREF _Toc117697278 \h </w:instrText>
+        <w:instrText xml:space="preserve"> PAGEREF _Toc117958547 \h </w:instrText>
       </w:r>
       <w:r>
         <w:rPr>
@@ -3451,7 +3597,7 @@
         <w:rPr>
           <w:noProof/>
         </w:rPr>
-        <w:t>10</w:t>
+        <w:t>11</w:t>
       </w:r>
       <w:r>
         <w:rPr>
@@ -3510,7 +3656,7 @@
         <w:rPr>
           <w:noProof/>
         </w:rPr>
-        <w:instrText xml:space="preserve"> PAGEREF _Toc117697279 \h </w:instrText>
+        <w:instrText xml:space="preserve"> PAGEREF _Toc117958548 \h </w:instrText>
       </w:r>
       <w:r>
         <w:rPr>
@@ -3527,7 +3673,7 @@
         <w:rPr>
           <w:noProof/>
         </w:rPr>
-        <w:t>11</w:t>
+        <w:t>12</w:t>
       </w:r>
       <w:r>
         <w:rPr>
@@ -3586,7 +3732,7 @@
         <w:rPr>
           <w:noProof/>
         </w:rPr>
-        <w:instrText xml:space="preserve"> PAGEREF _Toc117697280 \h </w:instrText>
+        <w:instrText xml:space="preserve"> PAGEREF _Toc117958549 \h </w:instrText>
       </w:r>
       <w:r>
         <w:rPr>
@@ -3603,7 +3749,7 @@
         <w:rPr>
           <w:noProof/>
         </w:rPr>
-        <w:t>11</w:t>
+        <w:t>12</w:t>
       </w:r>
       <w:r>
         <w:rPr>
@@ -3662,7 +3808,7 @@
         <w:rPr>
           <w:noProof/>
         </w:rPr>
-        <w:instrText xml:space="preserve"> PAGEREF _Toc117697281 \h </w:instrText>
+        <w:instrText xml:space="preserve"> PAGEREF _Toc117958550 \h </w:instrText>
       </w:r>
       <w:r>
         <w:rPr>
@@ -3679,7 +3825,7 @@
         <w:rPr>
           <w:noProof/>
         </w:rPr>
-        <w:t>12</w:t>
+        <w:t>13</w:t>
       </w:r>
       <w:r>
         <w:rPr>
@@ -3738,7 +3884,7 @@
         <w:rPr>
           <w:noProof/>
         </w:rPr>
-        <w:instrText xml:space="preserve"> PAGEREF _Toc117697282 \h </w:instrText>
+        <w:instrText xml:space="preserve"> PAGEREF _Toc117958551 \h </w:instrText>
       </w:r>
       <w:r>
         <w:rPr>
@@ -3755,7 +3901,7 @@
         <w:rPr>
           <w:noProof/>
         </w:rPr>
-        <w:t>12</w:t>
+        <w:t>13</w:t>
       </w:r>
       <w:r>
         <w:rPr>
@@ -3781,6 +3927,7 @@
         <w:rPr>
           <w:noProof/>
         </w:rPr>
+        <w:lastRenderedPageBreak/>
         <w:t>4.2</w:t>
       </w:r>
       <w:r>
@@ -3814,7 +3961,7 @@
         <w:rPr>
           <w:noProof/>
         </w:rPr>
-        <w:instrText xml:space="preserve"> PAGEREF _Toc117697283 \h </w:instrText>
+        <w:instrText xml:space="preserve"> PAGEREF _Toc117958552 \h </w:instrText>
       </w:r>
       <w:r>
         <w:rPr>
@@ -3831,7 +3978,7 @@
         <w:rPr>
           <w:noProof/>
         </w:rPr>
-        <w:t>12</w:t>
+        <w:t>13</w:t>
       </w:r>
       <w:r>
         <w:rPr>
@@ -3887,7 +4034,7 @@
         <w:rPr>
           <w:noProof/>
         </w:rPr>
-        <w:instrText xml:space="preserve"> PAGEREF _Toc117697284 \h </w:instrText>
+        <w:instrText xml:space="preserve"> PAGEREF _Toc117958553 \h </w:instrText>
       </w:r>
       <w:r>
         <w:rPr>
@@ -3904,7 +4051,7 @@
         <w:rPr>
           <w:noProof/>
         </w:rPr>
-        <w:t>12</w:t>
+        <w:t>13</w:t>
       </w:r>
       <w:r>
         <w:rPr>
@@ -3930,7 +4077,6 @@
         <w:rPr>
           <w:noProof/>
         </w:rPr>
-        <w:lastRenderedPageBreak/>
         <w:t>4.3</w:t>
       </w:r>
       <w:r>
@@ -3964,7 +4110,7 @@
         <w:rPr>
           <w:noProof/>
         </w:rPr>
-        <w:instrText xml:space="preserve"> PAGEREF _Toc117697285 \h </w:instrText>
+        <w:instrText xml:space="preserve"> PAGEREF _Toc117958554 \h </w:instrText>
       </w:r>
       <w:r>
         <w:rPr>
@@ -3981,7 +4127,7 @@
         <w:rPr>
           <w:noProof/>
         </w:rPr>
-        <w:t>12</w:t>
+        <w:t>13</w:t>
       </w:r>
       <w:r>
         <w:rPr>
@@ -4040,7 +4186,7 @@
         <w:rPr>
           <w:noProof/>
         </w:rPr>
-        <w:instrText xml:space="preserve"> PAGEREF _Toc117697286 \h </w:instrText>
+        <w:instrText xml:space="preserve"> PAGEREF _Toc117958555 \h </w:instrText>
       </w:r>
       <w:r>
         <w:rPr>
@@ -4057,7 +4203,7 @@
         <w:rPr>
           <w:noProof/>
         </w:rPr>
-        <w:t>12</w:t>
+        <w:t>13</w:t>
       </w:r>
       <w:r>
         <w:rPr>
@@ -4113,7 +4259,7 @@
         <w:rPr>
           <w:noProof/>
         </w:rPr>
-        <w:instrText xml:space="preserve"> PAGEREF _Toc117697287 \h </w:instrText>
+        <w:instrText xml:space="preserve"> PAGEREF _Toc117958556 \h </w:instrText>
       </w:r>
       <w:r>
         <w:rPr>
@@ -4130,7 +4276,7 @@
         <w:rPr>
           <w:noProof/>
         </w:rPr>
-        <w:t>12</w:t>
+        <w:t>13</w:t>
       </w:r>
       <w:r>
         <w:rPr>
@@ -4186,7 +4332,7 @@
         <w:rPr>
           <w:noProof/>
         </w:rPr>
-        <w:instrText xml:space="preserve"> PAGEREF _Toc117697288 \h </w:instrText>
+        <w:instrText xml:space="preserve"> PAGEREF _Toc117958557 \h </w:instrText>
       </w:r>
       <w:r>
         <w:rPr>
@@ -4203,7 +4349,7 @@
         <w:rPr>
           <w:noProof/>
         </w:rPr>
-        <w:t>12</w:t>
+        <w:t>13</w:t>
       </w:r>
       <w:r>
         <w:rPr>
@@ -4262,7 +4408,7 @@
         <w:rPr>
           <w:noProof/>
         </w:rPr>
-        <w:instrText xml:space="preserve"> PAGEREF _Toc117697289 \h </w:instrText>
+        <w:instrText xml:space="preserve"> PAGEREF _Toc117958558 \h </w:instrText>
       </w:r>
       <w:r>
         <w:rPr>
@@ -4279,7 +4425,7 @@
         <w:rPr>
           <w:noProof/>
         </w:rPr>
-        <w:t>12</w:t>
+        <w:t>13</w:t>
       </w:r>
       <w:r>
         <w:rPr>
@@ -4335,7 +4481,7 @@
         <w:rPr>
           <w:noProof/>
         </w:rPr>
-        <w:instrText xml:space="preserve"> PAGEREF _Toc117697290 \h </w:instrText>
+        <w:instrText xml:space="preserve"> PAGEREF _Toc117958559 \h </w:instrText>
       </w:r>
       <w:r>
         <w:rPr>
@@ -4352,7 +4498,7 @@
         <w:rPr>
           <w:noProof/>
         </w:rPr>
-        <w:t>12</w:t>
+        <w:t>13</w:t>
       </w:r>
       <w:r>
         <w:rPr>
@@ -4411,7 +4557,7 @@
         <w:rPr>
           <w:noProof/>
         </w:rPr>
-        <w:instrText xml:space="preserve"> PAGEREF _Toc117697291 \h </w:instrText>
+        <w:instrText xml:space="preserve"> PAGEREF _Toc117958560 \h </w:instrText>
       </w:r>
       <w:r>
         <w:rPr>
@@ -4428,7 +4574,7 @@
         <w:rPr>
           <w:noProof/>
         </w:rPr>
-        <w:t>12</w:t>
+        <w:t>13</w:t>
       </w:r>
       <w:r>
         <w:rPr>
@@ -4487,7 +4633,7 @@
         <w:rPr>
           <w:noProof/>
         </w:rPr>
-        <w:instrText xml:space="preserve"> PAGEREF _Toc117697292 \h </w:instrText>
+        <w:instrText xml:space="preserve"> PAGEREF _Toc117958561 \h </w:instrText>
       </w:r>
       <w:r>
         <w:rPr>
@@ -4504,7 +4650,7 @@
         <w:rPr>
           <w:noProof/>
         </w:rPr>
-        <w:t>12</w:t>
+        <w:t>13</w:t>
       </w:r>
       <w:r>
         <w:rPr>
@@ -4563,7 +4709,7 @@
         <w:rPr>
           <w:noProof/>
         </w:rPr>
-        <w:instrText xml:space="preserve"> PAGEREF _Toc117697293 \h </w:instrText>
+        <w:instrText xml:space="preserve"> PAGEREF _Toc117958562 \h </w:instrText>
       </w:r>
       <w:r>
         <w:rPr>
@@ -4580,7 +4726,7 @@
         <w:rPr>
           <w:noProof/>
         </w:rPr>
-        <w:t>12</w:t>
+        <w:t>13</w:t>
       </w:r>
       <w:r>
         <w:rPr>
@@ -4639,7 +4785,7 @@
         <w:rPr>
           <w:noProof/>
         </w:rPr>
-        <w:instrText xml:space="preserve"> PAGEREF _Toc117697294 \h </w:instrText>
+        <w:instrText xml:space="preserve"> PAGEREF _Toc117958563 \h </w:instrText>
       </w:r>
       <w:r>
         <w:rPr>
@@ -4656,7 +4802,7 @@
         <w:rPr>
           <w:noProof/>
         </w:rPr>
-        <w:t>13</w:t>
+        <w:t>14</w:t>
       </w:r>
       <w:r>
         <w:rPr>
@@ -4715,7 +4861,7 @@
         <w:rPr>
           <w:noProof/>
         </w:rPr>
-        <w:instrText xml:space="preserve"> PAGEREF _Toc117697295 \h </w:instrText>
+        <w:instrText xml:space="preserve"> PAGEREF _Toc117958564 \h </w:instrText>
       </w:r>
       <w:r>
         <w:rPr>
@@ -4732,7 +4878,7 @@
         <w:rPr>
           <w:noProof/>
         </w:rPr>
-        <w:t>13</w:t>
+        <w:t>14</w:t>
       </w:r>
       <w:r>
         <w:rPr>
@@ -4791,7 +4937,7 @@
         <w:rPr>
           <w:noProof/>
         </w:rPr>
-        <w:instrText xml:space="preserve"> PAGEREF _Toc117697296 \h </w:instrText>
+        <w:instrText xml:space="preserve"> PAGEREF _Toc117958565 \h </w:instrText>
       </w:r>
       <w:r>
         <w:rPr>
@@ -4808,7 +4954,7 @@
         <w:rPr>
           <w:noProof/>
         </w:rPr>
-        <w:t>13</w:t>
+        <w:t>14</w:t>
       </w:r>
       <w:r>
         <w:rPr>
@@ -4864,7 +5010,7 @@
         <w:rPr>
           <w:noProof/>
         </w:rPr>
-        <w:instrText xml:space="preserve"> PAGEREF _Toc117697297 \h </w:instrText>
+        <w:instrText xml:space="preserve"> PAGEREF _Toc117958566 \h </w:instrText>
       </w:r>
       <w:r>
         <w:rPr>
@@ -4881,7 +5027,7 @@
         <w:rPr>
           <w:noProof/>
         </w:rPr>
-        <w:t>13</w:t>
+        <w:t>14</w:t>
       </w:r>
       <w:r>
         <w:rPr>
@@ -4937,7 +5083,7 @@
         <w:rPr>
           <w:noProof/>
         </w:rPr>
-        <w:instrText xml:space="preserve"> PAGEREF _Toc117697298 \h </w:instrText>
+        <w:instrText xml:space="preserve"> PAGEREF _Toc117958567 \h </w:instrText>
       </w:r>
       <w:r>
         <w:rPr>
@@ -4954,7 +5100,7 @@
         <w:rPr>
           <w:noProof/>
         </w:rPr>
-        <w:t>13</w:t>
+        <w:t>14</w:t>
       </w:r>
       <w:r>
         <w:rPr>
@@ -5013,7 +5159,7 @@
         <w:rPr>
           <w:noProof/>
         </w:rPr>
-        <w:instrText xml:space="preserve"> PAGEREF _Toc117697299 \h </w:instrText>
+        <w:instrText xml:space="preserve"> PAGEREF _Toc117958568 \h </w:instrText>
       </w:r>
       <w:r>
         <w:rPr>
@@ -5030,7 +5176,7 @@
         <w:rPr>
           <w:noProof/>
         </w:rPr>
-        <w:t>13</w:t>
+        <w:t>14</w:t>
       </w:r>
       <w:r>
         <w:rPr>
@@ -5089,7 +5235,7 @@
         <w:rPr>
           <w:noProof/>
         </w:rPr>
-        <w:instrText xml:space="preserve"> PAGEREF _Toc117697300 \h </w:instrText>
+        <w:instrText xml:space="preserve"> PAGEREF _Toc117958569 \h </w:instrText>
       </w:r>
       <w:r>
         <w:rPr>
@@ -5106,7 +5252,7 @@
         <w:rPr>
           <w:noProof/>
         </w:rPr>
-        <w:t>13</w:t>
+        <w:t>14</w:t>
       </w:r>
       <w:r>
         <w:rPr>
@@ -5162,7 +5308,7 @@
         <w:rPr>
           <w:noProof/>
         </w:rPr>
-        <w:instrText xml:space="preserve"> PAGEREF _Toc117697301 \h </w:instrText>
+        <w:instrText xml:space="preserve"> PAGEREF _Toc117958570 \h </w:instrText>
       </w:r>
       <w:r>
         <w:rPr>
@@ -5179,7 +5325,7 @@
         <w:rPr>
           <w:noProof/>
         </w:rPr>
-        <w:t>13</w:t>
+        <w:t>14</w:t>
       </w:r>
       <w:r>
         <w:rPr>
@@ -5238,7 +5384,7 @@
         <w:rPr>
           <w:noProof/>
         </w:rPr>
-        <w:instrText xml:space="preserve"> PAGEREF _Toc117697302 \h </w:instrText>
+        <w:instrText xml:space="preserve"> PAGEREF _Toc117958571 \h </w:instrText>
       </w:r>
       <w:r>
         <w:rPr>
@@ -5311,7 +5457,7 @@
         <w:rPr>
           <w:noProof/>
         </w:rPr>
-        <w:instrText xml:space="preserve"> PAGEREF _Toc117697303 \h </w:instrText>
+        <w:instrText xml:space="preserve"> PAGEREF _Toc117958572 \h </w:instrText>
       </w:r>
       <w:r>
         <w:rPr>
@@ -5387,7 +5533,7 @@
         <w:rPr>
           <w:noProof/>
         </w:rPr>
-        <w:instrText xml:space="preserve"> PAGEREF _Toc117697304 \h </w:instrText>
+        <w:instrText xml:space="preserve"> PAGEREF _Toc117958573 \h </w:instrText>
       </w:r>
       <w:r>
         <w:rPr>
@@ -5404,7 +5550,7 @@
         <w:rPr>
           <w:noProof/>
         </w:rPr>
-        <w:t>14</w:t>
+        <w:t>15</w:t>
       </w:r>
       <w:r>
         <w:rPr>
@@ -5463,7 +5609,7 @@
         <w:rPr>
           <w:noProof/>
         </w:rPr>
-        <w:instrText xml:space="preserve"> PAGEREF _Toc117697305 \h </w:instrText>
+        <w:instrText xml:space="preserve"> PAGEREF _Toc117958574 \h </w:instrText>
       </w:r>
       <w:r>
         <w:rPr>
@@ -5480,7 +5626,7 @@
         <w:rPr>
           <w:noProof/>
         </w:rPr>
-        <w:t>14</w:t>
+        <w:t>15</w:t>
       </w:r>
       <w:r>
         <w:rPr>
@@ -5539,7 +5685,7 @@
         <w:rPr>
           <w:noProof/>
         </w:rPr>
-        <w:instrText xml:space="preserve"> PAGEREF _Toc117697306 \h </w:instrText>
+        <w:instrText xml:space="preserve"> PAGEREF _Toc117958575 \h </w:instrText>
       </w:r>
       <w:r>
         <w:rPr>
@@ -5556,7 +5702,7 @@
         <w:rPr>
           <w:noProof/>
         </w:rPr>
-        <w:t>14</w:t>
+        <w:t>15</w:t>
       </w:r>
       <w:r>
         <w:rPr>
@@ -5615,7 +5761,7 @@
         <w:rPr>
           <w:noProof/>
         </w:rPr>
-        <w:instrText xml:space="preserve"> PAGEREF _Toc117697307 \h </w:instrText>
+        <w:instrText xml:space="preserve"> PAGEREF _Toc117958576 \h </w:instrText>
       </w:r>
       <w:r>
         <w:rPr>
@@ -5632,7 +5778,7 @@
         <w:rPr>
           <w:noProof/>
         </w:rPr>
-        <w:t>15</w:t>
+        <w:t>16</w:t>
       </w:r>
       <w:r>
         <w:rPr>
@@ -5691,7 +5837,7 @@
         <w:rPr>
           <w:noProof/>
         </w:rPr>
-        <w:instrText xml:space="preserve"> PAGEREF _Toc117697308 \h </w:instrText>
+        <w:instrText xml:space="preserve"> PAGEREF _Toc117958577 \h </w:instrText>
       </w:r>
       <w:r>
         <w:rPr>
@@ -5708,7 +5854,7 @@
         <w:rPr>
           <w:noProof/>
         </w:rPr>
-        <w:t>15</w:t>
+        <w:t>16</w:t>
       </w:r>
       <w:r>
         <w:rPr>
@@ -5767,7 +5913,7 @@
         <w:rPr>
           <w:noProof/>
         </w:rPr>
-        <w:instrText xml:space="preserve"> PAGEREF _Toc117697309 \h </w:instrText>
+        <w:instrText xml:space="preserve"> PAGEREF _Toc117958578 \h </w:instrText>
       </w:r>
       <w:r>
         <w:rPr>
@@ -5784,7 +5930,7 @@
         <w:rPr>
           <w:noProof/>
         </w:rPr>
-        <w:t>15</w:t>
+        <w:t>16</w:t>
       </w:r>
       <w:r>
         <w:rPr>
@@ -5840,7 +5986,7 @@
         <w:rPr>
           <w:noProof/>
         </w:rPr>
-        <w:instrText xml:space="preserve"> PAGEREF _Toc117697310 \h </w:instrText>
+        <w:instrText xml:space="preserve"> PAGEREF _Toc117958579 \h </w:instrText>
       </w:r>
       <w:r>
         <w:rPr>
@@ -5857,7 +6003,7 @@
         <w:rPr>
           <w:noProof/>
         </w:rPr>
-        <w:t>15</w:t>
+        <w:t>16</w:t>
       </w:r>
       <w:r>
         <w:rPr>
@@ -5913,7 +6059,7 @@
         <w:rPr>
           <w:noProof/>
         </w:rPr>
-        <w:instrText xml:space="preserve"> PAGEREF _Toc117697311 \h </w:instrText>
+        <w:instrText xml:space="preserve"> PAGEREF _Toc117958580 \h </w:instrText>
       </w:r>
       <w:r>
         <w:rPr>
@@ -5930,7 +6076,7 @@
         <w:rPr>
           <w:noProof/>
         </w:rPr>
-        <w:t>15</w:t>
+        <w:t>16</w:t>
       </w:r>
       <w:r>
         <w:rPr>
@@ -5989,7 +6135,7 @@
         <w:rPr>
           <w:noProof/>
         </w:rPr>
-        <w:instrText xml:space="preserve"> PAGEREF _Toc117697312 \h </w:instrText>
+        <w:instrText xml:space="preserve"> PAGEREF _Toc117958581 \h </w:instrText>
       </w:r>
       <w:r>
         <w:rPr>
@@ -6006,7 +6152,7 @@
         <w:rPr>
           <w:noProof/>
         </w:rPr>
-        <w:t>15</w:t>
+        <w:t>16</w:t>
       </w:r>
       <w:r>
         <w:rPr>
@@ -6065,7 +6211,7 @@
         <w:rPr>
           <w:noProof/>
         </w:rPr>
-        <w:instrText xml:space="preserve"> PAGEREF _Toc117697313 \h </w:instrText>
+        <w:instrText xml:space="preserve"> PAGEREF _Toc117958582 \h </w:instrText>
       </w:r>
       <w:r>
         <w:rPr>
@@ -6082,7 +6228,7 @@
         <w:rPr>
           <w:noProof/>
         </w:rPr>
-        <w:t>15</w:t>
+        <w:t>16</w:t>
       </w:r>
       <w:r>
         <w:rPr>
@@ -6138,7 +6284,7 @@
         <w:rPr>
           <w:noProof/>
         </w:rPr>
-        <w:instrText xml:space="preserve"> PAGEREF _Toc117697314 \h </w:instrText>
+        <w:instrText xml:space="preserve"> PAGEREF _Toc117958583 \h </w:instrText>
       </w:r>
       <w:r>
         <w:rPr>
@@ -6155,7 +6301,7 @@
         <w:rPr>
           <w:noProof/>
         </w:rPr>
-        <w:t>15</w:t>
+        <w:t>16</w:t>
       </w:r>
       <w:r>
         <w:rPr>
@@ -6214,7 +6360,7 @@
         <w:rPr>
           <w:noProof/>
         </w:rPr>
-        <w:instrText xml:space="preserve"> PAGEREF _Toc117697315 \h </w:instrText>
+        <w:instrText xml:space="preserve"> PAGEREF _Toc117958584 \h </w:instrText>
       </w:r>
       <w:r>
         <w:rPr>
@@ -6231,7 +6377,7 @@
         <w:rPr>
           <w:noProof/>
         </w:rPr>
-        <w:t>15</w:t>
+        <w:t>16</w:t>
       </w:r>
       <w:r>
         <w:rPr>
@@ -6290,7 +6436,7 @@
         <w:rPr>
           <w:noProof/>
         </w:rPr>
-        <w:instrText xml:space="preserve"> PAGEREF _Toc117697316 \h </w:instrText>
+        <w:instrText xml:space="preserve"> PAGEREF _Toc117958585 \h </w:instrText>
       </w:r>
       <w:r>
         <w:rPr>
@@ -6307,7 +6453,7 @@
         <w:rPr>
           <w:noProof/>
         </w:rPr>
-        <w:t>15</w:t>
+        <w:t>16</w:t>
       </w:r>
       <w:r>
         <w:rPr>
@@ -6366,7 +6512,7 @@
         <w:rPr>
           <w:noProof/>
         </w:rPr>
-        <w:instrText xml:space="preserve"> PAGEREF _Toc117697317 \h </w:instrText>
+        <w:instrText xml:space="preserve"> PAGEREF _Toc117958586 \h </w:instrText>
       </w:r>
       <w:r>
         <w:rPr>
@@ -6383,7 +6529,7 @@
         <w:rPr>
           <w:noProof/>
         </w:rPr>
-        <w:t>15</w:t>
+        <w:t>16</w:t>
       </w:r>
       <w:r>
         <w:rPr>
@@ -6442,7 +6588,7 @@
         <w:rPr>
           <w:noProof/>
         </w:rPr>
-        <w:instrText xml:space="preserve"> PAGEREF _Toc117697318 \h </w:instrText>
+        <w:instrText xml:space="preserve"> PAGEREF _Toc117958587 \h </w:instrText>
       </w:r>
       <w:r>
         <w:rPr>
@@ -6459,7 +6605,7 @@
         <w:rPr>
           <w:noProof/>
         </w:rPr>
-        <w:t>15</w:t>
+        <w:t>16</w:t>
       </w:r>
       <w:r>
         <w:rPr>
@@ -6518,7 +6664,7 @@
         <w:rPr>
           <w:noProof/>
         </w:rPr>
-        <w:instrText xml:space="preserve"> PAGEREF _Toc117697319 \h </w:instrText>
+        <w:instrText xml:space="preserve"> PAGEREF _Toc117958588 \h </w:instrText>
       </w:r>
       <w:r>
         <w:rPr>
@@ -6535,7 +6681,7 @@
         <w:rPr>
           <w:noProof/>
         </w:rPr>
-        <w:t>16</w:t>
+        <w:t>17</w:t>
       </w:r>
       <w:r>
         <w:rPr>
@@ -6594,7 +6740,7 @@
         <w:rPr>
           <w:noProof/>
         </w:rPr>
-        <w:instrText xml:space="preserve"> PAGEREF _Toc117697320 \h </w:instrText>
+        <w:instrText xml:space="preserve"> PAGEREF _Toc117958589 \h </w:instrText>
       </w:r>
       <w:r>
         <w:rPr>
@@ -6611,7 +6757,7 @@
         <w:rPr>
           <w:noProof/>
         </w:rPr>
-        <w:t>16</w:t>
+        <w:t>17</w:t>
       </w:r>
       <w:r>
         <w:rPr>
@@ -6670,7 +6816,7 @@
         <w:rPr>
           <w:noProof/>
         </w:rPr>
-        <w:instrText xml:space="preserve"> PAGEREF _Toc117697321 \h </w:instrText>
+        <w:instrText xml:space="preserve"> PAGEREF _Toc117958590 \h </w:instrText>
       </w:r>
       <w:r>
         <w:rPr>
@@ -6687,7 +6833,7 @@
         <w:rPr>
           <w:noProof/>
         </w:rPr>
-        <w:t>16</w:t>
+        <w:t>17</w:t>
       </w:r>
       <w:r>
         <w:rPr>
@@ -6743,7 +6889,7 @@
         <w:rPr>
           <w:noProof/>
         </w:rPr>
-        <w:instrText xml:space="preserve"> PAGEREF _Toc117697322 \h </w:instrText>
+        <w:instrText xml:space="preserve"> PAGEREF _Toc117958591 \h </w:instrText>
       </w:r>
       <w:r>
         <w:rPr>
@@ -6760,7 +6906,7 @@
         <w:rPr>
           <w:noProof/>
         </w:rPr>
-        <w:t>16</w:t>
+        <w:t>17</w:t>
       </w:r>
       <w:r>
         <w:rPr>
@@ -6816,7 +6962,7 @@
         <w:rPr>
           <w:noProof/>
         </w:rPr>
-        <w:instrText xml:space="preserve"> PAGEREF _Toc117697323 \h </w:instrText>
+        <w:instrText xml:space="preserve"> PAGEREF _Toc117958592 \h </w:instrText>
       </w:r>
       <w:r>
         <w:rPr>
@@ -6833,7 +6979,7 @@
         <w:rPr>
           <w:noProof/>
         </w:rPr>
-        <w:t>16</w:t>
+        <w:t>17</w:t>
       </w:r>
       <w:r>
         <w:rPr>
@@ -6892,7 +7038,7 @@
         <w:rPr>
           <w:noProof/>
         </w:rPr>
-        <w:instrText xml:space="preserve"> PAGEREF _Toc117697324 \h </w:instrText>
+        <w:instrText xml:space="preserve"> PAGEREF _Toc117958593 \h </w:instrText>
       </w:r>
       <w:r>
         <w:rPr>
@@ -6909,7 +7055,7 @@
         <w:rPr>
           <w:noProof/>
         </w:rPr>
-        <w:t>16</w:t>
+        <w:t>17</w:t>
       </w:r>
       <w:r>
         <w:rPr>
@@ -6965,7 +7111,7 @@
         <w:rPr>
           <w:noProof/>
         </w:rPr>
-        <w:instrText xml:space="preserve"> PAGEREF _Toc117697325 \h </w:instrText>
+        <w:instrText xml:space="preserve"> PAGEREF _Toc117958594 \h </w:instrText>
       </w:r>
       <w:r>
         <w:rPr>
@@ -6982,7 +7128,7 @@
         <w:rPr>
           <w:noProof/>
         </w:rPr>
-        <w:t>16</w:t>
+        <w:t>17</w:t>
       </w:r>
       <w:r>
         <w:rPr>
@@ -7041,7 +7187,7 @@
         <w:rPr>
           <w:noProof/>
         </w:rPr>
-        <w:instrText xml:space="preserve"> PAGEREF _Toc117697326 \h </w:instrText>
+        <w:instrText xml:space="preserve"> PAGEREF _Toc117958595 \h </w:instrText>
       </w:r>
       <w:r>
         <w:rPr>
@@ -7058,7 +7204,7 @@
         <w:rPr>
           <w:noProof/>
         </w:rPr>
-        <w:t>16</w:t>
+        <w:t>17</w:t>
       </w:r>
       <w:r>
         <w:rPr>
@@ -7114,7 +7260,7 @@
         <w:rPr>
           <w:noProof/>
         </w:rPr>
-        <w:instrText xml:space="preserve"> PAGEREF _Toc117697327 \h </w:instrText>
+        <w:instrText xml:space="preserve"> PAGEREF _Toc117958596 \h </w:instrText>
       </w:r>
       <w:r>
         <w:rPr>
@@ -7131,7 +7277,7 @@
         <w:rPr>
           <w:noProof/>
         </w:rPr>
-        <w:t>16</w:t>
+        <w:t>17</w:t>
       </w:r>
       <w:r>
         <w:rPr>
@@ -7190,7 +7336,7 @@
         <w:rPr>
           <w:noProof/>
         </w:rPr>
-        <w:instrText xml:space="preserve"> PAGEREF _Toc117697328 \h </w:instrText>
+        <w:instrText xml:space="preserve"> PAGEREF _Toc117958597 \h </w:instrText>
       </w:r>
       <w:r>
         <w:rPr>
@@ -7207,7 +7353,7 @@
         <w:rPr>
           <w:noProof/>
         </w:rPr>
-        <w:t>17</w:t>
+        <w:t>18</w:t>
       </w:r>
       <w:r>
         <w:rPr>
@@ -7263,7 +7409,7 @@
         <w:rPr>
           <w:noProof/>
         </w:rPr>
-        <w:instrText xml:space="preserve"> PAGEREF _Toc117697329 \h </w:instrText>
+        <w:instrText xml:space="preserve"> PAGEREF _Toc117958598 \h </w:instrText>
       </w:r>
       <w:r>
         <w:rPr>
@@ -7280,7 +7426,7 @@
         <w:rPr>
           <w:noProof/>
         </w:rPr>
-        <w:t>17</w:t>
+        <w:t>18</w:t>
       </w:r>
       <w:r>
         <w:rPr>
@@ -7339,7 +7485,7 @@
         <w:rPr>
           <w:noProof/>
         </w:rPr>
-        <w:instrText xml:space="preserve"> PAGEREF _Toc117697330 \h </w:instrText>
+        <w:instrText xml:space="preserve"> PAGEREF _Toc117958599 \h </w:instrText>
       </w:r>
       <w:r>
         <w:rPr>
@@ -7356,7 +7502,7 @@
         <w:rPr>
           <w:noProof/>
         </w:rPr>
-        <w:t>17</w:t>
+        <w:t>18</w:t>
       </w:r>
       <w:r>
         <w:rPr>
@@ -7379,6 +7525,7 @@
         <w:rPr>
           <w:noProof/>
         </w:rPr>
+        <w:lastRenderedPageBreak/>
         <w:t>7.6.1</w:t>
       </w:r>
       <w:r>
@@ -7412,7 +7559,7 @@
         <w:rPr>
           <w:noProof/>
         </w:rPr>
-        <w:instrText xml:space="preserve"> PAGEREF _Toc117697331 \h </w:instrText>
+        <w:instrText xml:space="preserve"> PAGEREF _Toc117958600 \h </w:instrText>
       </w:r>
       <w:r>
         <w:rPr>
@@ -7429,7 +7576,7 @@
         <w:rPr>
           <w:noProof/>
         </w:rPr>
-        <w:t>17</w:t>
+        <w:t>18</w:t>
       </w:r>
       <w:r>
         <w:rPr>
@@ -7488,7 +7635,7 @@
         <w:rPr>
           <w:noProof/>
         </w:rPr>
-        <w:instrText xml:space="preserve"> PAGEREF _Toc117697332 \h </w:instrText>
+        <w:instrText xml:space="preserve"> PAGEREF _Toc117958601 \h </w:instrText>
       </w:r>
       <w:r>
         <w:rPr>
@@ -7505,7 +7652,7 @@
         <w:rPr>
           <w:noProof/>
         </w:rPr>
-        <w:t>17</w:t>
+        <w:t>18</w:t>
       </w:r>
       <w:r>
         <w:rPr>
@@ -7531,7 +7678,6 @@
         <w:rPr>
           <w:noProof/>
         </w:rPr>
-        <w:lastRenderedPageBreak/>
         <w:t>7.8</w:t>
       </w:r>
       <w:r>
@@ -7565,7 +7711,7 @@
         <w:rPr>
           <w:noProof/>
         </w:rPr>
-        <w:instrText xml:space="preserve"> PAGEREF _Toc117697333 \h </w:instrText>
+        <w:instrText xml:space="preserve"> PAGEREF _Toc117958602 \h </w:instrText>
       </w:r>
       <w:r>
         <w:rPr>
@@ -7582,7 +7728,7 @@
         <w:rPr>
           <w:noProof/>
         </w:rPr>
-        <w:t>17</w:t>
+        <w:t>18</w:t>
       </w:r>
       <w:r>
         <w:rPr>
@@ -7629,21 +7775,21 @@
       </w:pPr>
       <w:bookmarkStart w:id="2" w:name="_Toc492796464"/>
       <w:bookmarkStart w:id="3" w:name="_Toc3287869"/>
-      <w:bookmarkStart w:id="4" w:name="_Toc117697240"/>
-      <w:bookmarkStart w:id="5" w:name="_Toc423410238"/>
-      <w:bookmarkStart w:id="6" w:name="_Toc425054504"/>
+      <w:bookmarkStart w:id="4" w:name="_Toc423410238"/>
+      <w:bookmarkStart w:id="5" w:name="_Toc425054504"/>
+      <w:bookmarkStart w:id="6" w:name="_Toc117958507"/>
       <w:r>
         <w:t>Use-Case Model</w:t>
       </w:r>
       <w:bookmarkEnd w:id="2"/>
       <w:bookmarkEnd w:id="3"/>
-      <w:bookmarkEnd w:id="4"/>
+      <w:bookmarkEnd w:id="6"/>
     </w:p>
     <w:p>
       <w:pPr>
         <w:pStyle w:val="Heading2"/>
       </w:pPr>
-      <w:bookmarkStart w:id="7" w:name="_Toc117697241"/>
+      <w:bookmarkStart w:id="7" w:name="_Toc117958508"/>
       <w:r>
         <w:t>Introduction</w:t>
       </w:r>
@@ -7775,7 +7921,7 @@
         <w:pStyle w:val="Heading2"/>
       </w:pPr>
       <w:bookmarkStart w:id="8" w:name="_Toc5108141"/>
-      <w:bookmarkStart w:id="9" w:name="_Toc117697242"/>
+      <w:bookmarkStart w:id="9" w:name="_Toc117958509"/>
       <w:r>
         <w:t>General Actors Descriptions</w:t>
       </w:r>
@@ -7786,7 +7932,7 @@
       <w:pPr>
         <w:pStyle w:val="Heading3"/>
       </w:pPr>
-      <w:bookmarkStart w:id="10" w:name="_Toc117697243"/>
+      <w:bookmarkStart w:id="10" w:name="_Toc117958510"/>
       <w:r>
         <w:t>Unregistered Users</w:t>
       </w:r>
@@ -7886,7 +8032,7 @@
       <w:pPr>
         <w:pStyle w:val="Heading3"/>
       </w:pPr>
-      <w:bookmarkStart w:id="11" w:name="_Toc117697244"/>
+      <w:bookmarkStart w:id="11" w:name="_Toc117958511"/>
       <w:r>
         <w:t>Signed-In Users</w:t>
       </w:r>
@@ -7992,7 +8138,7 @@
       <w:pPr>
         <w:pStyle w:val="Heading3"/>
       </w:pPr>
-      <w:bookmarkStart w:id="12" w:name="_Toc117697245"/>
+      <w:bookmarkStart w:id="12" w:name="_Toc117958512"/>
       <w:r>
         <w:t>Administrators</w:t>
       </w:r>
@@ -8050,7 +8196,7 @@
       <w:pPr>
         <w:pStyle w:val="Heading3"/>
       </w:pPr>
-      <w:bookmarkStart w:id="13" w:name="_Toc117697246"/>
+      <w:bookmarkStart w:id="13" w:name="_Toc117958513"/>
       <w:r>
         <w:t>Product Server Host</w:t>
       </w:r>
@@ -8164,7 +8310,7 @@
       <w:pPr>
         <w:pStyle w:val="Heading3"/>
       </w:pPr>
-      <w:bookmarkStart w:id="14" w:name="_Toc117697247"/>
+      <w:bookmarkStart w:id="14" w:name="_Toc117958514"/>
       <w:r>
         <w:t>Credentials Database</w:t>
       </w:r>
@@ -8206,7 +8352,7 @@
       <w:pPr>
         <w:pStyle w:val="Heading3"/>
       </w:pPr>
-      <w:bookmarkStart w:id="15" w:name="_Toc117697248"/>
+      <w:bookmarkStart w:id="15" w:name="_Toc117958515"/>
       <w:r>
         <w:t>Lessons Database</w:t>
       </w:r>
@@ -8241,7 +8387,7 @@
       <w:pPr>
         <w:pStyle w:val="Heading2"/>
       </w:pPr>
-      <w:bookmarkStart w:id="16" w:name="_Toc117697249"/>
+      <w:bookmarkStart w:id="16" w:name="_Toc117958516"/>
       <w:r>
         <w:t>Use-Case Model Hierarchy</w:t>
       </w:r>
@@ -8251,14 +8397,15 @@
       <w:pPr>
         <w:pStyle w:val="Heading3"/>
       </w:pPr>
-      <w:bookmarkStart w:id="17" w:name="_Toc117697250"/>
-      <w:bookmarkStart w:id="18" w:name="_Toc5112022"/>
+      <w:bookmarkStart w:id="17" w:name="_Toc5112022"/>
+      <w:bookmarkStart w:id="18" w:name="_Toc117958517"/>
       <w:r>
         <w:t>Account</w:t>
       </w:r>
       <w:r>
         <w:t xml:space="preserve"> Package</w:t>
       </w:r>
+      <w:bookmarkEnd w:id="17"/>
       <w:bookmarkEnd w:id="18"/>
     </w:p>
     <w:p/>
@@ -8583,12 +8730,11 @@
       <w:pPr>
         <w:pStyle w:val="Heading3"/>
       </w:pPr>
-      <w:r>
-        <w:t>Interactive</w:t>
-      </w:r>
-      <w:r>
-        <w:t xml:space="preserve"> Package</w:t>
-      </w:r>
+      <w:bookmarkStart w:id="19" w:name="_Toc117958518"/>
+      <w:r>
+        <w:t>Interactive Package</w:t>
+      </w:r>
+      <w:bookmarkEnd w:id="19"/>
     </w:p>
     <w:p/>
     <w:p>
@@ -8617,10 +8763,7 @@
         <w:ind w:left="720"/>
       </w:pPr>
       <w:r>
-        <w:t xml:space="preserve">This package contains all </w:t>
-      </w:r>
-      <w:r>
-        <w:t>functions regarding the distinguishing features of the ChessEDU product.</w:t>
+        <w:t>This package contains all functions regarding the distinguishing features of the ChessEDU product.</w:t>
       </w:r>
     </w:p>
     <w:p>
@@ -8856,13 +8999,7 @@
         <w:t>not</w:t>
       </w:r>
       <w:r>
-        <w:t xml:space="preserve"> function to a satisfactory</w:t>
-      </w:r>
-      <w:r>
-        <w:t xml:space="preserve"> </w:t>
-      </w:r>
-      <w:r>
-        <w:t>level without communication between user client and the</w:t>
+        <w:t xml:space="preserve"> function to a satisfactory level without communication between user client and the</w:t>
       </w:r>
       <w:r>
         <w:t xml:space="preserve"> Lessons</w:t>
@@ -8895,10 +9032,7 @@
         <w:t>Partial</w:t>
       </w:r>
       <w:r>
-        <w:t xml:space="preserve"> </w:t>
-      </w:r>
-      <w:r>
-        <w:t xml:space="preserve">Dependency on </w:t>
+        <w:t xml:space="preserve"> Dependency on </w:t>
       </w:r>
       <w:r>
         <w:t>Credentials</w:t>
@@ -8907,10 +9041,7 @@
         <w:t xml:space="preserve"> Database – </w:t>
       </w:r>
       <w:r>
-        <w:t xml:space="preserve">Selecting a Lesson use case </w:t>
-      </w:r>
-      <w:r>
-        <w:t>lacks desire function (committing progress flags to memory)</w:t>
+        <w:t>Selecting a Lesson use case lacks desire function (committing progress flags to memory)</w:t>
       </w:r>
       <w:r>
         <w:t xml:space="preserve"> without communication between user client and the Credentials Database.</w:t>
@@ -8977,6 +9108,7 @@
           <w:bCs w:val="0"/>
         </w:rPr>
       </w:pPr>
+      <w:bookmarkStart w:id="20" w:name="_Toc117958519"/>
       <w:r>
         <w:rPr>
           <w:rStyle w:val="Strong"/>
@@ -8985,7 +9117,7 @@
         </w:rPr>
         <w:t>Diagrams of the Use-Case Model</w:t>
       </w:r>
-      <w:bookmarkEnd w:id="17"/>
+      <w:bookmarkEnd w:id="20"/>
     </w:p>
     <w:p>
       <w:pPr>
@@ -9004,24 +9136,24 @@
       <w:pPr>
         <w:pStyle w:val="Heading1"/>
       </w:pPr>
-      <w:bookmarkStart w:id="19" w:name="_Toc117697251"/>
+      <w:bookmarkStart w:id="21" w:name="_Toc117958520"/>
       <w:r>
         <w:lastRenderedPageBreak/>
         <w:t>Account Creation</w:t>
       </w:r>
-      <w:bookmarkEnd w:id="19"/>
+      <w:bookmarkEnd w:id="21"/>
     </w:p>
     <w:p>
       <w:pPr>
         <w:pStyle w:val="Heading2"/>
       </w:pPr>
-      <w:bookmarkStart w:id="20" w:name="_Toc117697252"/>
+      <w:bookmarkStart w:id="22" w:name="_Toc117958521"/>
       <w:r>
         <w:t>Brief Description</w:t>
       </w:r>
+      <w:bookmarkEnd w:id="4"/>
       <w:bookmarkEnd w:id="5"/>
-      <w:bookmarkEnd w:id="6"/>
-      <w:bookmarkEnd w:id="20"/>
+      <w:bookmarkEnd w:id="22"/>
     </w:p>
     <w:p>
       <w:pPr>
@@ -9035,251 +9167,251 @@
       <w:pPr>
         <w:pStyle w:val="Heading2"/>
       </w:pPr>
-      <w:bookmarkStart w:id="21" w:name="_Toc423410239"/>
-      <w:bookmarkStart w:id="22" w:name="_Toc425054505"/>
-      <w:bookmarkStart w:id="23" w:name="_Toc117697253"/>
+      <w:bookmarkStart w:id="23" w:name="_Toc423410239"/>
+      <w:bookmarkStart w:id="24" w:name="_Toc425054505"/>
+      <w:bookmarkStart w:id="25" w:name="_Toc117958522"/>
       <w:r>
         <w:t>Flow of Events</w:t>
       </w:r>
-      <w:bookmarkEnd w:id="21"/>
-      <w:bookmarkEnd w:id="22"/>
       <w:bookmarkEnd w:id="23"/>
-    </w:p>
-    <w:p>
-      <w:pPr>
-        <w:pStyle w:val="Heading3"/>
-      </w:pPr>
-      <w:bookmarkStart w:id="24" w:name="_Toc423410240"/>
-      <w:bookmarkStart w:id="25" w:name="_Toc425054506"/>
-      <w:bookmarkStart w:id="26" w:name="_Toc117697254"/>
-      <w:r>
-        <w:t>Basic Flow</w:t>
-      </w:r>
       <w:bookmarkEnd w:id="24"/>
       <w:bookmarkEnd w:id="25"/>
+    </w:p>
+    <w:p>
+      <w:pPr>
+        <w:pStyle w:val="Heading3"/>
+      </w:pPr>
+      <w:bookmarkStart w:id="26" w:name="_Toc423410240"/>
+      <w:bookmarkStart w:id="27" w:name="_Toc425054506"/>
+      <w:bookmarkStart w:id="28" w:name="_Toc117958523"/>
+      <w:r>
+        <w:t>Basic Flow</w:t>
+      </w:r>
       <w:bookmarkEnd w:id="26"/>
-      <w:r>
-        <w:t xml:space="preserve"> </w:t>
-      </w:r>
-    </w:p>
-    <w:p>
-      <w:pPr>
-        <w:pStyle w:val="BodyText"/>
-      </w:pPr>
-      <w:r>
-        <w:t>A user who is not signed-in can create a</w:t>
-      </w:r>
-      <w:r>
-        <w:t xml:space="preserve">n account </w:t>
-      </w:r>
-      <w:r>
-        <w:t>by navigating to</w:t>
-      </w:r>
-      <w:r>
-        <w:t xml:space="preserve"> the “Account” section of the ChessEDU website. Users who are not signed-in will see an option to “Register” in this section of the page. Here they will be prompted to provide an email address, a username, and a password for their account. They will also be prompted to confirm their password. This information will be validated for uniqueness in the credentials database to prevent duplicate accounts,</w:t>
-      </w:r>
-      <w:r>
-        <w:t xml:space="preserve"> and following unique information, the new account</w:t>
-      </w:r>
-      <w:r>
-        <w:t xml:space="preserve"> </w:t>
-      </w:r>
-      <w:r>
-        <w:t xml:space="preserve">is added to the database. The user is </w:t>
-      </w:r>
-      <w:r>
-        <w:t xml:space="preserve">automatically </w:t>
-      </w:r>
-      <w:r>
-        <w:t>signed-in afterwards.</w:t>
-      </w:r>
-    </w:p>
-    <w:p>
-      <w:pPr>
-        <w:pStyle w:val="Heading3"/>
-      </w:pPr>
-      <w:bookmarkStart w:id="27" w:name="_Toc423410241"/>
-      <w:bookmarkStart w:id="28" w:name="_Toc425054507"/>
-      <w:bookmarkStart w:id="29" w:name="_Toc117697255"/>
-      <w:r>
-        <w:t>Alternative Flows</w:t>
-      </w:r>
       <w:bookmarkEnd w:id="27"/>
       <w:bookmarkEnd w:id="28"/>
+      <w:r>
+        <w:t xml:space="preserve"> </w:t>
+      </w:r>
+    </w:p>
+    <w:p>
+      <w:pPr>
+        <w:pStyle w:val="BodyText"/>
+      </w:pPr>
+      <w:r>
+        <w:t>A user who is not signed-in can create a</w:t>
+      </w:r>
+      <w:r>
+        <w:t xml:space="preserve">n account </w:t>
+      </w:r>
+      <w:r>
+        <w:t>by navigating to</w:t>
+      </w:r>
+      <w:r>
+        <w:t xml:space="preserve"> the “Account” section of the ChessEDU website. Users who are not signed-in will see an option to “Register” in this section of the page. Here they will be prompted to provide an email address, a username, and a password for their account. They will also be prompted to confirm their password. This information will be validated for uniqueness in the credentials database to prevent duplicate accounts,</w:t>
+      </w:r>
+      <w:r>
+        <w:t xml:space="preserve"> and following unique information, the new account</w:t>
+      </w:r>
+      <w:r>
+        <w:t xml:space="preserve"> </w:t>
+      </w:r>
+      <w:r>
+        <w:t xml:space="preserve">is added to the database. The user is </w:t>
+      </w:r>
+      <w:r>
+        <w:t xml:space="preserve">automatically </w:t>
+      </w:r>
+      <w:r>
+        <w:t>signed-in afterwards.</w:t>
+      </w:r>
+    </w:p>
+    <w:p>
+      <w:pPr>
+        <w:pStyle w:val="Heading3"/>
+      </w:pPr>
+      <w:bookmarkStart w:id="29" w:name="_Toc423410241"/>
+      <w:bookmarkStart w:id="30" w:name="_Toc425054507"/>
+      <w:bookmarkStart w:id="31" w:name="_Toc117958524"/>
+      <w:r>
+        <w:t>Alternative Flows</w:t>
+      </w:r>
       <w:bookmarkEnd w:id="29"/>
-    </w:p>
-    <w:p>
-      <w:pPr>
-        <w:pStyle w:val="Heading4"/>
-      </w:pPr>
-      <w:r>
-        <w:t>User Login Information is Already Taken</w:t>
-      </w:r>
-    </w:p>
-    <w:p>
-      <w:pPr>
-        <w:pStyle w:val="BodyText"/>
-      </w:pPr>
-      <w:proofErr w:type="gramStart"/>
-      <w:r>
-        <w:t>In the event that</w:t>
-      </w:r>
-      <w:proofErr w:type="gramEnd"/>
-      <w:r>
-        <w:t xml:space="preserve"> the account information </w:t>
-      </w:r>
-      <w:r>
-        <w:t xml:space="preserve">that is provided by the user trying to register </w:t>
-      </w:r>
-      <w:r>
-        <w:t xml:space="preserve">– email address or username – </w:t>
-      </w:r>
-      <w:r>
-        <w:t xml:space="preserve">is taken by an existing </w:t>
-      </w:r>
-      <w:r>
-        <w:t>account, the user will be prompted to enter different information</w:t>
-      </w:r>
-      <w:r>
-        <w:t xml:space="preserve"> for these fields. Both the email address and username need to be available</w:t>
-      </w:r>
-      <w:r>
-        <w:t xml:space="preserve"> for use. This alternative flow loops until unique information is provided.</w:t>
-      </w:r>
-    </w:p>
-    <w:p>
-      <w:pPr>
-        <w:pStyle w:val="Heading4"/>
-      </w:pPr>
-      <w:r>
-        <w:t>User is Signed-In</w:t>
-      </w:r>
-    </w:p>
-    <w:p>
-      <w:pPr>
-        <w:pStyle w:val="BodyText"/>
-      </w:pPr>
-      <w:r>
-        <w:t>A user who is signed-in will be prompted with a different menu</w:t>
-      </w:r>
-      <w:r>
-        <w:t xml:space="preserve"> than a user who is not</w:t>
-      </w:r>
-      <w:r>
-        <w:t xml:space="preserve"> when they navigate to the “Account” section of the ChessE</w:t>
-      </w:r>
-      <w:r>
-        <w:t>DU</w:t>
-      </w:r>
-      <w:r>
-        <w:t xml:space="preserve"> </w:t>
-      </w:r>
-      <w:r>
-        <w:t>webpage</w:t>
-      </w:r>
-      <w:r>
-        <w:t xml:space="preserve">. An </w:t>
-      </w:r>
-      <w:r>
-        <w:t>option to “Sign Out” will be available ins</w:t>
-      </w:r>
-      <w:r>
-        <w:t>tead, where the user will be able to see a “Register”</w:t>
-      </w:r>
-      <w:r>
-        <w:t xml:space="preserve"> menu afterwards.</w:t>
-      </w:r>
-    </w:p>
-    <w:p>
-      <w:pPr>
-        <w:pStyle w:val="Heading4"/>
-      </w:pPr>
-      <w:r>
-        <w:t>Password and Confirm Password Prompts Do Not Match</w:t>
-      </w:r>
-    </w:p>
-    <w:p>
-      <w:pPr>
-        <w:pStyle w:val="BodyText"/>
-      </w:pPr>
-      <w:r>
-        <w:t xml:space="preserve">A user who </w:t>
-      </w:r>
-      <w:r>
-        <w:t xml:space="preserve">provides two password fields that do not match will be </w:t>
-      </w:r>
-      <w:r>
-        <w:t>alerted</w:t>
-      </w:r>
-      <w:r>
-        <w:t xml:space="preserve"> that th</w:t>
-      </w:r>
-      <w:r>
-        <w:t>e confirmation of their password failed. Th</w:t>
-      </w:r>
-      <w:r>
-        <w:t xml:space="preserve">e user will then </w:t>
-      </w:r>
-      <w:r>
-        <w:t>be allowed to enter their password and confirm it again. This process will loop until the confirmation is successful.</w:t>
-      </w:r>
-    </w:p>
-    <w:p/>
-    <w:p>
-      <w:pPr>
-        <w:pStyle w:val="Heading2"/>
-      </w:pPr>
-      <w:bookmarkStart w:id="30" w:name="_Toc423410251"/>
-      <w:bookmarkStart w:id="31" w:name="_Toc425054510"/>
-      <w:bookmarkStart w:id="32" w:name="_Toc117697256"/>
-      <w:r>
-        <w:t>Special Requirements</w:t>
-      </w:r>
       <w:bookmarkEnd w:id="30"/>
       <w:bookmarkEnd w:id="31"/>
+    </w:p>
+    <w:p>
+      <w:pPr>
+        <w:pStyle w:val="Heading4"/>
+      </w:pPr>
+      <w:r>
+        <w:t>User Login Information is Already Taken</w:t>
+      </w:r>
+    </w:p>
+    <w:p>
+      <w:pPr>
+        <w:pStyle w:val="BodyText"/>
+      </w:pPr>
+      <w:proofErr w:type="gramStart"/>
+      <w:r>
+        <w:t>In the event that</w:t>
+      </w:r>
+      <w:proofErr w:type="gramEnd"/>
+      <w:r>
+        <w:t xml:space="preserve"> the account information </w:t>
+      </w:r>
+      <w:r>
+        <w:t xml:space="preserve">that is provided by the user trying to register </w:t>
+      </w:r>
+      <w:r>
+        <w:t xml:space="preserve">– email address or username – </w:t>
+      </w:r>
+      <w:r>
+        <w:t xml:space="preserve">is taken by an existing </w:t>
+      </w:r>
+      <w:r>
+        <w:t>account, the user will be prompted to enter different information</w:t>
+      </w:r>
+      <w:r>
+        <w:t xml:space="preserve"> for these fields. Both the email address and username need to be available</w:t>
+      </w:r>
+      <w:r>
+        <w:t xml:space="preserve"> for use. This alternative flow loops until unique information is provided.</w:t>
+      </w:r>
+    </w:p>
+    <w:p>
+      <w:pPr>
+        <w:pStyle w:val="Heading4"/>
+      </w:pPr>
+      <w:r>
+        <w:t>User is Signed-In</w:t>
+      </w:r>
+    </w:p>
+    <w:p>
+      <w:pPr>
+        <w:pStyle w:val="BodyText"/>
+      </w:pPr>
+      <w:r>
+        <w:t>A user who is signed-in will be prompted with a different menu</w:t>
+      </w:r>
+      <w:r>
+        <w:t xml:space="preserve"> than a user who is not</w:t>
+      </w:r>
+      <w:r>
+        <w:t xml:space="preserve"> when they navigate to the “Account” section of the ChessE</w:t>
+      </w:r>
+      <w:r>
+        <w:t>DU</w:t>
+      </w:r>
+      <w:r>
+        <w:t xml:space="preserve"> </w:t>
+      </w:r>
+      <w:r>
+        <w:t>webpage</w:t>
+      </w:r>
+      <w:r>
+        <w:t xml:space="preserve">. An </w:t>
+      </w:r>
+      <w:r>
+        <w:t>option to “Sign Out” will be available ins</w:t>
+      </w:r>
+      <w:r>
+        <w:t>tead, where the user will be able to see a “Register”</w:t>
+      </w:r>
+      <w:r>
+        <w:t xml:space="preserve"> menu afterwards.</w:t>
+      </w:r>
+    </w:p>
+    <w:p>
+      <w:pPr>
+        <w:pStyle w:val="Heading4"/>
+      </w:pPr>
+      <w:r>
+        <w:t>Password and Confirm Password Prompts Do Not Match</w:t>
+      </w:r>
+    </w:p>
+    <w:p>
+      <w:pPr>
+        <w:pStyle w:val="BodyText"/>
+      </w:pPr>
+      <w:r>
+        <w:t xml:space="preserve">A user who </w:t>
+      </w:r>
+      <w:r>
+        <w:t xml:space="preserve">provides two password fields that do not match will be </w:t>
+      </w:r>
+      <w:r>
+        <w:t>alerted</w:t>
+      </w:r>
+      <w:r>
+        <w:t xml:space="preserve"> that th</w:t>
+      </w:r>
+      <w:r>
+        <w:t>e confirmation of their password failed. Th</w:t>
+      </w:r>
+      <w:r>
+        <w:t xml:space="preserve">e user will then </w:t>
+      </w:r>
+      <w:r>
+        <w:t>be allowed to enter their password and confirm it again. This process will loop until the confirmation is successful.</w:t>
+      </w:r>
+    </w:p>
+    <w:p/>
+    <w:p>
+      <w:pPr>
+        <w:pStyle w:val="Heading2"/>
+      </w:pPr>
+      <w:bookmarkStart w:id="32" w:name="_Toc423410251"/>
+      <w:bookmarkStart w:id="33" w:name="_Toc425054510"/>
+      <w:bookmarkStart w:id="34" w:name="_Toc117958525"/>
+      <w:r>
+        <w:t>Special Requirements</w:t>
+      </w:r>
       <w:bookmarkEnd w:id="32"/>
-    </w:p>
-    <w:p>
-      <w:pPr>
-        <w:ind w:left="720"/>
-      </w:pPr>
-      <w:r>
-        <w:t>None.</w:t>
-      </w:r>
-    </w:p>
-    <w:p>
-      <w:pPr>
-        <w:pStyle w:val="Heading2"/>
-      </w:pPr>
-      <w:bookmarkStart w:id="33" w:name="_Toc423410253"/>
-      <w:bookmarkStart w:id="34" w:name="_Toc425054512"/>
-      <w:bookmarkStart w:id="35" w:name="_Toc117697257"/>
-      <w:r>
-        <w:t>Preconditions</w:t>
-      </w:r>
       <w:bookmarkEnd w:id="33"/>
       <w:bookmarkEnd w:id="34"/>
+    </w:p>
+    <w:p>
+      <w:pPr>
+        <w:ind w:left="720"/>
+      </w:pPr>
+      <w:r>
+        <w:t>None.</w:t>
+      </w:r>
+    </w:p>
+    <w:p>
+      <w:pPr>
+        <w:pStyle w:val="Heading2"/>
+      </w:pPr>
+      <w:bookmarkStart w:id="35" w:name="_Toc423410253"/>
+      <w:bookmarkStart w:id="36" w:name="_Toc425054512"/>
+      <w:bookmarkStart w:id="37" w:name="_Toc117958526"/>
+      <w:r>
+        <w:t>Preconditions</w:t>
+      </w:r>
       <w:bookmarkEnd w:id="35"/>
-    </w:p>
-    <w:p>
-      <w:pPr>
-        <w:pStyle w:val="Heading3"/>
-      </w:pPr>
-      <w:bookmarkStart w:id="36" w:name="_Toc423410254"/>
-      <w:bookmarkStart w:id="37" w:name="_Toc425054513"/>
-      <w:bookmarkStart w:id="38" w:name="_Toc117697258"/>
-      <w:r>
-        <w:t xml:space="preserve">&lt; </w:t>
-      </w:r>
-      <w:r>
-        <w:t>Internet Connection</w:t>
-      </w:r>
-      <w:r>
-        <w:t xml:space="preserve"> &gt;</w:t>
-      </w:r>
       <w:bookmarkEnd w:id="36"/>
       <w:bookmarkEnd w:id="37"/>
+    </w:p>
+    <w:p>
+      <w:pPr>
+        <w:pStyle w:val="Heading3"/>
+      </w:pPr>
+      <w:bookmarkStart w:id="38" w:name="_Toc423410254"/>
+      <w:bookmarkStart w:id="39" w:name="_Toc425054513"/>
+      <w:bookmarkStart w:id="40" w:name="_Toc117958527"/>
+      <w:r>
+        <w:t xml:space="preserve">&lt; </w:t>
+      </w:r>
+      <w:r>
+        <w:t>Internet Connection</w:t>
+      </w:r>
+      <w:r>
+        <w:t xml:space="preserve"> &gt;</w:t>
+      </w:r>
       <w:bookmarkEnd w:id="38"/>
+      <w:bookmarkEnd w:id="39"/>
+      <w:bookmarkEnd w:id="40"/>
     </w:p>
     <w:p>
       <w:pPr>
@@ -9296,7 +9428,7 @@
       <w:pPr>
         <w:pStyle w:val="Heading3"/>
       </w:pPr>
-      <w:bookmarkStart w:id="39" w:name="_Toc117697259"/>
+      <w:bookmarkStart w:id="41" w:name="_Toc117958528"/>
       <w:r>
         <w:t xml:space="preserve">&lt; </w:t>
       </w:r>
@@ -9306,7 +9438,7 @@
       <w:r>
         <w:t>&gt;</w:t>
       </w:r>
-      <w:bookmarkEnd w:id="39"/>
+      <w:bookmarkEnd w:id="41"/>
     </w:p>
     <w:p>
       <w:pPr>
@@ -9326,35 +9458,35 @@
       <w:pPr>
         <w:pStyle w:val="Heading2"/>
       </w:pPr>
-      <w:bookmarkStart w:id="40" w:name="_Toc423410255"/>
-      <w:bookmarkStart w:id="41" w:name="_Toc425054514"/>
-      <w:bookmarkStart w:id="42" w:name="_Toc117697260"/>
+      <w:bookmarkStart w:id="42" w:name="_Toc423410255"/>
+      <w:bookmarkStart w:id="43" w:name="_Toc425054514"/>
+      <w:bookmarkStart w:id="44" w:name="_Toc117958529"/>
       <w:r>
         <w:t>Postconditions</w:t>
       </w:r>
-      <w:bookmarkEnd w:id="40"/>
-      <w:bookmarkEnd w:id="41"/>
       <w:bookmarkEnd w:id="42"/>
-    </w:p>
-    <w:p>
-      <w:pPr>
-        <w:pStyle w:val="Heading3"/>
-      </w:pPr>
-      <w:bookmarkStart w:id="43" w:name="_Toc423410256"/>
-      <w:bookmarkStart w:id="44" w:name="_Toc425054515"/>
-      <w:bookmarkStart w:id="45" w:name="_Toc117697261"/>
-      <w:r>
-        <w:t xml:space="preserve">&lt; </w:t>
-      </w:r>
-      <w:r>
-        <w:t>Database Update</w:t>
-      </w:r>
-      <w:r>
-        <w:t xml:space="preserve"> &gt;</w:t>
-      </w:r>
       <w:bookmarkEnd w:id="43"/>
       <w:bookmarkEnd w:id="44"/>
+    </w:p>
+    <w:p>
+      <w:pPr>
+        <w:pStyle w:val="Heading3"/>
+      </w:pPr>
+      <w:bookmarkStart w:id="45" w:name="_Toc423410256"/>
+      <w:bookmarkStart w:id="46" w:name="_Toc425054515"/>
+      <w:bookmarkStart w:id="47" w:name="_Toc117958530"/>
+      <w:r>
+        <w:t xml:space="preserve">&lt; </w:t>
+      </w:r>
+      <w:r>
+        <w:t>Database Update</w:t>
+      </w:r>
+      <w:r>
+        <w:t xml:space="preserve"> &gt;</w:t>
+      </w:r>
       <w:bookmarkEnd w:id="45"/>
+      <w:bookmarkEnd w:id="46"/>
+      <w:bookmarkEnd w:id="47"/>
     </w:p>
     <w:p>
       <w:pPr>
@@ -9369,17 +9501,17 @@
       <w:pPr>
         <w:pStyle w:val="Heading2"/>
       </w:pPr>
-      <w:bookmarkStart w:id="46" w:name="_Toc117697262"/>
+      <w:bookmarkStart w:id="48" w:name="_Toc117958531"/>
       <w:r>
         <w:t>Extension Points</w:t>
       </w:r>
-      <w:bookmarkEnd w:id="46"/>
+      <w:bookmarkEnd w:id="48"/>
     </w:p>
     <w:p>
       <w:pPr>
         <w:pStyle w:val="Heading3"/>
       </w:pPr>
-      <w:bookmarkStart w:id="47" w:name="_Toc117697263"/>
+      <w:bookmarkStart w:id="49" w:name="_Toc117958532"/>
       <w:r>
         <w:t>&lt;</w:t>
       </w:r>
@@ -9389,7 +9521,7 @@
       <w:r>
         <w:t>&gt;</w:t>
       </w:r>
-      <w:bookmarkEnd w:id="47"/>
+      <w:bookmarkEnd w:id="49"/>
     </w:p>
     <w:p>
       <w:pPr>
@@ -9417,7 +9549,7 @@
       <w:pPr>
         <w:pStyle w:val="Heading2"/>
       </w:pPr>
-      <w:bookmarkStart w:id="48" w:name="_Toc117697264"/>
+      <w:bookmarkStart w:id="50" w:name="_Toc117958533"/>
       <w:r>
         <w:rPr>
           <w:noProof/>
@@ -9481,7 +9613,7 @@
       <w:r>
         <w:t>Use-Case Diagrams</w:t>
       </w:r>
-      <w:bookmarkEnd w:id="48"/>
+      <w:bookmarkEnd w:id="50"/>
     </w:p>
     <w:p/>
     <w:p>
@@ -9528,11 +9660,11 @@
       <w:pPr>
         <w:pStyle w:val="Heading2"/>
       </w:pPr>
-      <w:bookmarkStart w:id="49" w:name="_Toc117697265"/>
+      <w:bookmarkStart w:id="51" w:name="_Toc117958534"/>
       <w:r>
         <w:t>Other Diagrams</w:t>
       </w:r>
-      <w:bookmarkEnd w:id="49"/>
+      <w:bookmarkEnd w:id="51"/>
     </w:p>
     <w:p>
       <w:pPr>
@@ -9549,22 +9681,22 @@
       <w:r>
         <w:br w:type="page"/>
       </w:r>
-      <w:bookmarkStart w:id="50" w:name="_Toc117697266"/>
+      <w:bookmarkStart w:id="52" w:name="_Toc117958535"/>
       <w:r>
         <w:lastRenderedPageBreak/>
         <w:t>Signing In</w:t>
       </w:r>
-      <w:bookmarkEnd w:id="50"/>
+      <w:bookmarkEnd w:id="52"/>
     </w:p>
     <w:p>
       <w:pPr>
         <w:pStyle w:val="Heading2"/>
       </w:pPr>
-      <w:bookmarkStart w:id="51" w:name="_Toc117697267"/>
+      <w:bookmarkStart w:id="53" w:name="_Toc117958536"/>
       <w:r>
         <w:t>Brief Description</w:t>
       </w:r>
-      <w:bookmarkEnd w:id="51"/>
+      <w:bookmarkEnd w:id="53"/>
     </w:p>
     <w:p>
       <w:pPr>
@@ -9590,21 +9722,21 @@
       <w:pPr>
         <w:pStyle w:val="Heading2"/>
       </w:pPr>
-      <w:bookmarkStart w:id="52" w:name="_Toc117697268"/>
+      <w:bookmarkStart w:id="54" w:name="_Toc117958537"/>
       <w:r>
         <w:t>Flow of Events</w:t>
       </w:r>
-      <w:bookmarkEnd w:id="52"/>
+      <w:bookmarkEnd w:id="54"/>
     </w:p>
     <w:p>
       <w:pPr>
         <w:pStyle w:val="Heading3"/>
       </w:pPr>
-      <w:bookmarkStart w:id="53" w:name="_Toc117697269"/>
+      <w:bookmarkStart w:id="55" w:name="_Toc117958538"/>
       <w:r>
         <w:t>Basic Flow</w:t>
       </w:r>
-      <w:bookmarkEnd w:id="53"/>
+      <w:bookmarkEnd w:id="55"/>
       <w:r>
         <w:t xml:space="preserve"> </w:t>
       </w:r>
@@ -9666,11 +9798,11 @@
       <w:pPr>
         <w:pStyle w:val="Heading3"/>
       </w:pPr>
-      <w:bookmarkStart w:id="54" w:name="_Toc117697270"/>
+      <w:bookmarkStart w:id="56" w:name="_Toc117958539"/>
       <w:r>
         <w:t>Alternative Flows</w:t>
       </w:r>
-      <w:bookmarkEnd w:id="54"/>
+      <w:bookmarkEnd w:id="56"/>
     </w:p>
     <w:p>
       <w:pPr>
@@ -9703,7 +9835,15 @@
         <w:t xml:space="preserve"> that th</w:t>
       </w:r>
       <w:r>
-        <w:t xml:space="preserve">e account they are trying to access does not exist. They will </w:t>
+        <w:t xml:space="preserve">e </w:t>
+      </w:r>
+      <w:proofErr w:type="gramStart"/>
+      <w:r>
+        <w:t>account</w:t>
+      </w:r>
+      <w:proofErr w:type="gramEnd"/>
+      <w:r>
+        <w:t xml:space="preserve"> they are trying to access does not exist. They will </w:t>
       </w:r>
       <w:r>
         <w:t>also receive a message that they can alternatively register</w:t>
@@ -9747,11 +9887,11 @@
       <w:pPr>
         <w:pStyle w:val="Heading2"/>
       </w:pPr>
-      <w:bookmarkStart w:id="55" w:name="_Toc117697271"/>
+      <w:bookmarkStart w:id="57" w:name="_Toc117958540"/>
       <w:r>
         <w:t>Special Requirements</w:t>
       </w:r>
-      <w:bookmarkEnd w:id="55"/>
+      <w:bookmarkEnd w:id="57"/>
     </w:p>
     <w:p>
       <w:pPr>
@@ -9765,17 +9905,17 @@
       <w:pPr>
         <w:pStyle w:val="Heading2"/>
       </w:pPr>
-      <w:bookmarkStart w:id="56" w:name="_Toc117697272"/>
+      <w:bookmarkStart w:id="58" w:name="_Toc117958541"/>
       <w:r>
         <w:t>Preconditions</w:t>
       </w:r>
-      <w:bookmarkEnd w:id="56"/>
+      <w:bookmarkEnd w:id="58"/>
     </w:p>
     <w:p>
       <w:pPr>
         <w:pStyle w:val="Heading3"/>
       </w:pPr>
-      <w:bookmarkStart w:id="57" w:name="_Toc117697273"/>
+      <w:bookmarkStart w:id="59" w:name="_Toc117958542"/>
       <w:r>
         <w:t xml:space="preserve">&lt; </w:t>
       </w:r>
@@ -9785,7 +9925,7 @@
       <w:r>
         <w:t xml:space="preserve"> &gt;</w:t>
       </w:r>
-      <w:bookmarkEnd w:id="57"/>
+      <w:bookmarkEnd w:id="59"/>
     </w:p>
     <w:p>
       <w:pPr>
@@ -9799,7 +9939,7 @@
       <w:pPr>
         <w:pStyle w:val="Heading3"/>
       </w:pPr>
-      <w:bookmarkStart w:id="58" w:name="_Toc117697274"/>
+      <w:bookmarkStart w:id="60" w:name="_Toc117958543"/>
       <w:r>
         <w:t xml:space="preserve">&lt; </w:t>
       </w:r>
@@ -9809,7 +9949,7 @@
       <w:r>
         <w:t>&gt;</w:t>
       </w:r>
-      <w:bookmarkEnd w:id="58"/>
+      <w:bookmarkEnd w:id="60"/>
     </w:p>
     <w:p>
       <w:pPr>
@@ -9826,17 +9966,17 @@
       <w:pPr>
         <w:pStyle w:val="Heading2"/>
       </w:pPr>
-      <w:bookmarkStart w:id="59" w:name="_Toc117697275"/>
+      <w:bookmarkStart w:id="61" w:name="_Toc117958544"/>
       <w:r>
         <w:t>Postconditions</w:t>
       </w:r>
-      <w:bookmarkEnd w:id="59"/>
+      <w:bookmarkEnd w:id="61"/>
     </w:p>
     <w:p>
       <w:pPr>
         <w:pStyle w:val="Heading3"/>
       </w:pPr>
-      <w:bookmarkStart w:id="60" w:name="_Toc117697276"/>
+      <w:bookmarkStart w:id="62" w:name="_Toc117958545"/>
       <w:r>
         <w:t xml:space="preserve">&lt; </w:t>
       </w:r>
@@ -9846,7 +9986,7 @@
       <w:r>
         <w:t xml:space="preserve"> &gt;</w:t>
       </w:r>
-      <w:bookmarkEnd w:id="60"/>
+      <w:bookmarkEnd w:id="62"/>
     </w:p>
     <w:p>
       <w:pPr>
@@ -9878,17 +10018,17 @@
       <w:pPr>
         <w:pStyle w:val="Heading2"/>
       </w:pPr>
-      <w:bookmarkStart w:id="61" w:name="_Toc117697277"/>
+      <w:bookmarkStart w:id="63" w:name="_Toc117958546"/>
       <w:r>
         <w:t>Extension Points</w:t>
       </w:r>
-      <w:bookmarkEnd w:id="61"/>
+      <w:bookmarkEnd w:id="63"/>
     </w:p>
     <w:p>
       <w:pPr>
         <w:pStyle w:val="Heading3"/>
       </w:pPr>
-      <w:bookmarkStart w:id="62" w:name="_Toc117697278"/>
+      <w:bookmarkStart w:id="64" w:name="_Toc117958547"/>
       <w:r>
         <w:t>&lt;</w:t>
       </w:r>
@@ -9898,7 +10038,7 @@
       <w:r>
         <w:t>&gt;</w:t>
       </w:r>
-      <w:bookmarkEnd w:id="62"/>
+      <w:bookmarkEnd w:id="64"/>
     </w:p>
     <w:p>
       <w:pPr>
@@ -9915,12 +10055,12 @@
       <w:pPr>
         <w:pStyle w:val="Heading2"/>
       </w:pPr>
-      <w:bookmarkStart w:id="63" w:name="_Toc117697279"/>
+      <w:bookmarkStart w:id="65" w:name="_Toc117958548"/>
       <w:r>
         <w:lastRenderedPageBreak/>
         <w:t>Use-Case Diagrams</w:t>
       </w:r>
-      <w:bookmarkEnd w:id="63"/>
+      <w:bookmarkEnd w:id="65"/>
     </w:p>
     <w:p>
       <w:pPr>
@@ -9934,11 +10074,11 @@
       <w:pPr>
         <w:pStyle w:val="Heading2"/>
       </w:pPr>
-      <w:bookmarkStart w:id="64" w:name="_Toc117697280"/>
+      <w:bookmarkStart w:id="66" w:name="_Toc117958549"/>
       <w:r>
         <w:t>Other Diagrams</w:t>
       </w:r>
-      <w:bookmarkEnd w:id="64"/>
+      <w:bookmarkEnd w:id="66"/>
     </w:p>
     <w:p>
       <w:pPr>
@@ -9960,22 +10100,22 @@
       <w:pPr>
         <w:pStyle w:val="Heading1"/>
       </w:pPr>
-      <w:bookmarkStart w:id="65" w:name="_Toc117697281"/>
+      <w:bookmarkStart w:id="67" w:name="_Toc117958550"/>
       <w:r>
         <w:lastRenderedPageBreak/>
         <w:t>Signing Out</w:t>
       </w:r>
-      <w:bookmarkEnd w:id="65"/>
+      <w:bookmarkEnd w:id="67"/>
     </w:p>
     <w:p>
       <w:pPr>
         <w:pStyle w:val="Heading2"/>
       </w:pPr>
-      <w:bookmarkStart w:id="66" w:name="_Toc117697282"/>
+      <w:bookmarkStart w:id="68" w:name="_Toc117958551"/>
       <w:r>
         <w:t>Brief Description</w:t>
       </w:r>
-      <w:bookmarkEnd w:id="66"/>
+      <w:bookmarkEnd w:id="68"/>
     </w:p>
     <w:p>
       <w:pPr>
@@ -9998,21 +10138,21 @@
       <w:pPr>
         <w:pStyle w:val="Heading2"/>
       </w:pPr>
-      <w:bookmarkStart w:id="67" w:name="_Toc117697283"/>
+      <w:bookmarkStart w:id="69" w:name="_Toc117958552"/>
       <w:r>
         <w:t>Flow of Events</w:t>
       </w:r>
-      <w:bookmarkEnd w:id="67"/>
+      <w:bookmarkEnd w:id="69"/>
     </w:p>
     <w:p>
       <w:pPr>
         <w:pStyle w:val="Heading3"/>
       </w:pPr>
-      <w:bookmarkStart w:id="68" w:name="_Toc117697284"/>
+      <w:bookmarkStart w:id="70" w:name="_Toc117958553"/>
       <w:r>
         <w:t>Basic Flow</w:t>
       </w:r>
-      <w:bookmarkEnd w:id="68"/>
+      <w:bookmarkEnd w:id="70"/>
       <w:r>
         <w:t xml:space="preserve"> </w:t>
       </w:r>
@@ -10041,11 +10181,11 @@
       <w:pPr>
         <w:pStyle w:val="Heading2"/>
       </w:pPr>
-      <w:bookmarkStart w:id="69" w:name="_Toc117697285"/>
+      <w:bookmarkStart w:id="71" w:name="_Toc117958554"/>
       <w:r>
         <w:t>Special Requirements</w:t>
       </w:r>
-      <w:bookmarkEnd w:id="69"/>
+      <w:bookmarkEnd w:id="71"/>
     </w:p>
     <w:p>
       <w:pPr>
@@ -10059,17 +10199,17 @@
       <w:pPr>
         <w:pStyle w:val="Heading2"/>
       </w:pPr>
-      <w:bookmarkStart w:id="70" w:name="_Toc117697286"/>
+      <w:bookmarkStart w:id="72" w:name="_Toc117958555"/>
       <w:r>
         <w:t>Preconditions</w:t>
       </w:r>
-      <w:bookmarkEnd w:id="70"/>
+      <w:bookmarkEnd w:id="72"/>
     </w:p>
     <w:p>
       <w:pPr>
         <w:pStyle w:val="Heading3"/>
       </w:pPr>
-      <w:bookmarkStart w:id="71" w:name="_Toc117697287"/>
+      <w:bookmarkStart w:id="73" w:name="_Toc117958556"/>
       <w:r>
         <w:t xml:space="preserve">&lt; </w:t>
       </w:r>
@@ -10079,7 +10219,7 @@
       <w:r>
         <w:t xml:space="preserve"> &gt;</w:t>
       </w:r>
-      <w:bookmarkEnd w:id="71"/>
+      <w:bookmarkEnd w:id="73"/>
     </w:p>
     <w:p>
       <w:pPr>
@@ -10093,7 +10233,7 @@
       <w:pPr>
         <w:pStyle w:val="Heading3"/>
       </w:pPr>
-      <w:bookmarkStart w:id="72" w:name="_Toc117697288"/>
+      <w:bookmarkStart w:id="74" w:name="_Toc117958557"/>
       <w:r>
         <w:t xml:space="preserve">&lt; </w:t>
       </w:r>
@@ -10103,7 +10243,7 @@
       <w:r>
         <w:t>&gt;</w:t>
       </w:r>
-      <w:bookmarkEnd w:id="72"/>
+      <w:bookmarkEnd w:id="74"/>
     </w:p>
     <w:p>
       <w:pPr>
@@ -10120,24 +10260,24 @@
       <w:pPr>
         <w:pStyle w:val="Heading2"/>
       </w:pPr>
-      <w:bookmarkStart w:id="73" w:name="_Toc117697289"/>
+      <w:bookmarkStart w:id="75" w:name="_Toc117958558"/>
       <w:r>
         <w:t>Postconditions</w:t>
       </w:r>
-      <w:bookmarkEnd w:id="73"/>
+      <w:bookmarkEnd w:id="75"/>
     </w:p>
     <w:p>
       <w:pPr>
         <w:pStyle w:val="Heading3"/>
       </w:pPr>
-      <w:bookmarkStart w:id="74" w:name="_Toc117697290"/>
+      <w:bookmarkStart w:id="76" w:name="_Toc117958559"/>
       <w:r>
         <w:t xml:space="preserve">&lt; </w:t>
       </w:r>
       <w:r>
         <w:t>Progress Flags &gt;</w:t>
       </w:r>
-      <w:bookmarkEnd w:id="74"/>
+      <w:bookmarkEnd w:id="76"/>
     </w:p>
     <w:p>
       <w:pPr>
@@ -10163,11 +10303,11 @@
       <w:pPr>
         <w:pStyle w:val="Heading2"/>
       </w:pPr>
-      <w:bookmarkStart w:id="75" w:name="_Toc117697291"/>
+      <w:bookmarkStart w:id="77" w:name="_Toc117958560"/>
       <w:r>
         <w:t>Extension Points</w:t>
       </w:r>
-      <w:bookmarkEnd w:id="75"/>
+      <w:bookmarkEnd w:id="77"/>
     </w:p>
     <w:p>
       <w:pPr>
@@ -10181,11 +10321,11 @@
       <w:pPr>
         <w:pStyle w:val="Heading2"/>
       </w:pPr>
-      <w:bookmarkStart w:id="76" w:name="_Toc117697292"/>
+      <w:bookmarkStart w:id="78" w:name="_Toc117958561"/>
       <w:r>
         <w:t>Use-Case Diagrams</w:t>
       </w:r>
-      <w:bookmarkEnd w:id="76"/>
+      <w:bookmarkEnd w:id="78"/>
     </w:p>
     <w:p>
       <w:pPr>
@@ -10199,11 +10339,11 @@
       <w:pPr>
         <w:pStyle w:val="Heading2"/>
       </w:pPr>
-      <w:bookmarkStart w:id="77" w:name="_Toc117697293"/>
+      <w:bookmarkStart w:id="79" w:name="_Toc117958562"/>
       <w:r>
         <w:t>Other Diagrams</w:t>
       </w:r>
-      <w:bookmarkEnd w:id="77"/>
+      <w:bookmarkEnd w:id="79"/>
     </w:p>
     <w:p>
       <w:pPr>
@@ -10225,22 +10365,22 @@
       <w:pPr>
         <w:pStyle w:val="Heading1"/>
       </w:pPr>
-      <w:bookmarkStart w:id="78" w:name="_Toc117697294"/>
+      <w:bookmarkStart w:id="80" w:name="_Toc117958563"/>
       <w:r>
         <w:lastRenderedPageBreak/>
         <w:t>Selecting a Lesson</w:t>
       </w:r>
-      <w:bookmarkEnd w:id="78"/>
+      <w:bookmarkEnd w:id="80"/>
     </w:p>
     <w:p>
       <w:pPr>
         <w:pStyle w:val="Heading2"/>
       </w:pPr>
-      <w:bookmarkStart w:id="79" w:name="_Toc117697295"/>
+      <w:bookmarkStart w:id="81" w:name="_Toc117958564"/>
       <w:r>
         <w:t>Brief Description</w:t>
       </w:r>
-      <w:bookmarkEnd w:id="79"/>
+      <w:bookmarkEnd w:id="81"/>
     </w:p>
     <w:p>
       <w:pPr>
@@ -10272,21 +10412,21 @@
       <w:pPr>
         <w:pStyle w:val="Heading2"/>
       </w:pPr>
-      <w:bookmarkStart w:id="80" w:name="_Toc117697296"/>
+      <w:bookmarkStart w:id="82" w:name="_Toc117958565"/>
       <w:r>
         <w:t>Flow of Events</w:t>
       </w:r>
-      <w:bookmarkEnd w:id="80"/>
+      <w:bookmarkEnd w:id="82"/>
     </w:p>
     <w:p>
       <w:pPr>
         <w:pStyle w:val="Heading3"/>
       </w:pPr>
-      <w:bookmarkStart w:id="81" w:name="_Toc117697297"/>
+      <w:bookmarkStart w:id="83" w:name="_Toc117958566"/>
       <w:r>
         <w:t>Basic Flow</w:t>
       </w:r>
-      <w:bookmarkEnd w:id="81"/>
+      <w:bookmarkEnd w:id="83"/>
       <w:r>
         <w:t xml:space="preserve"> </w:t>
       </w:r>
@@ -10387,11 +10527,11 @@
       <w:pPr>
         <w:pStyle w:val="Heading3"/>
       </w:pPr>
-      <w:bookmarkStart w:id="82" w:name="_Toc117697298"/>
+      <w:bookmarkStart w:id="84" w:name="_Toc117958567"/>
       <w:r>
         <w:t>Alternative Flows</w:t>
       </w:r>
-      <w:bookmarkEnd w:id="82"/>
+      <w:bookmarkEnd w:id="84"/>
     </w:p>
     <w:p>
       <w:pPr>
@@ -10431,11 +10571,11 @@
       <w:pPr>
         <w:pStyle w:val="Heading2"/>
       </w:pPr>
-      <w:bookmarkStart w:id="83" w:name="_Toc117697299"/>
+      <w:bookmarkStart w:id="85" w:name="_Toc117958568"/>
       <w:r>
         <w:t>Special Requirements</w:t>
       </w:r>
-      <w:bookmarkEnd w:id="83"/>
+      <w:bookmarkEnd w:id="85"/>
     </w:p>
     <w:p>
       <w:pPr>
@@ -10449,17 +10589,17 @@
       <w:pPr>
         <w:pStyle w:val="Heading2"/>
       </w:pPr>
-      <w:bookmarkStart w:id="84" w:name="_Toc117697300"/>
+      <w:bookmarkStart w:id="86" w:name="_Toc117958569"/>
       <w:r>
         <w:t>Preconditions</w:t>
       </w:r>
-      <w:bookmarkEnd w:id="84"/>
+      <w:bookmarkEnd w:id="86"/>
     </w:p>
     <w:p>
       <w:pPr>
         <w:pStyle w:val="Heading3"/>
       </w:pPr>
-      <w:bookmarkStart w:id="85" w:name="_Toc117697301"/>
+      <w:bookmarkStart w:id="87" w:name="_Toc117958570"/>
       <w:r>
         <w:t xml:space="preserve">&lt; </w:t>
       </w:r>
@@ -10469,7 +10609,7 @@
       <w:r>
         <w:t xml:space="preserve"> &gt;</w:t>
       </w:r>
-      <w:bookmarkEnd w:id="85"/>
+      <w:bookmarkEnd w:id="87"/>
     </w:p>
     <w:p>
       <w:pPr>
@@ -10483,24 +10623,24 @@
       <w:pPr>
         <w:pStyle w:val="Heading2"/>
       </w:pPr>
-      <w:bookmarkStart w:id="86" w:name="_Toc117697302"/>
+      <w:bookmarkStart w:id="88" w:name="_Toc117958571"/>
       <w:r>
         <w:t>Postconditions</w:t>
       </w:r>
-      <w:bookmarkEnd w:id="86"/>
+      <w:bookmarkEnd w:id="88"/>
     </w:p>
     <w:p>
       <w:pPr>
         <w:pStyle w:val="Heading3"/>
       </w:pPr>
-      <w:bookmarkStart w:id="87" w:name="_Toc117697303"/>
+      <w:bookmarkStart w:id="89" w:name="_Toc117958572"/>
       <w:r>
         <w:t xml:space="preserve">&lt; </w:t>
       </w:r>
       <w:r>
         <w:t>Progress Flags &gt;</w:t>
       </w:r>
-      <w:bookmarkEnd w:id="87"/>
+      <w:bookmarkEnd w:id="89"/>
     </w:p>
     <w:p>
       <w:pPr>
@@ -10520,12 +10660,12 @@
       <w:pPr>
         <w:pStyle w:val="Heading2"/>
       </w:pPr>
-      <w:bookmarkStart w:id="88" w:name="_Toc117697304"/>
+      <w:bookmarkStart w:id="90" w:name="_Toc117958573"/>
       <w:r>
         <w:lastRenderedPageBreak/>
         <w:t>Extension Points</w:t>
       </w:r>
-      <w:bookmarkEnd w:id="88"/>
+      <w:bookmarkEnd w:id="90"/>
     </w:p>
     <w:p>
       <w:pPr>
@@ -10539,11 +10679,11 @@
       <w:pPr>
         <w:pStyle w:val="Heading2"/>
       </w:pPr>
-      <w:bookmarkStart w:id="89" w:name="_Toc117697305"/>
+      <w:bookmarkStart w:id="91" w:name="_Toc117958574"/>
       <w:r>
         <w:t>Use-Case Diagrams</w:t>
       </w:r>
-      <w:bookmarkEnd w:id="89"/>
+      <w:bookmarkEnd w:id="91"/>
     </w:p>
     <w:p>
       <w:pPr>
@@ -10557,11 +10697,11 @@
       <w:pPr>
         <w:pStyle w:val="Heading2"/>
       </w:pPr>
-      <w:bookmarkStart w:id="90" w:name="_Toc117697306"/>
+      <w:bookmarkStart w:id="92" w:name="_Toc117958575"/>
       <w:r>
         <w:t>Other Diagrams</w:t>
       </w:r>
-      <w:bookmarkEnd w:id="90"/>
+      <w:bookmarkEnd w:id="92"/>
     </w:p>
     <w:p>
       <w:pPr>
@@ -10583,28 +10723,28 @@
       <w:pPr>
         <w:pStyle w:val="Heading1"/>
       </w:pPr>
-      <w:bookmarkStart w:id="91" w:name="_Toc117697307"/>
+      <w:bookmarkStart w:id="93" w:name="_Toc117958576"/>
       <w:r>
         <w:lastRenderedPageBreak/>
         <w:t>Playing On Your Own</w:t>
       </w:r>
-      <w:bookmarkEnd w:id="91"/>
+      <w:bookmarkEnd w:id="93"/>
     </w:p>
     <w:p>
       <w:pPr>
         <w:pStyle w:val="Heading2"/>
       </w:pPr>
-      <w:bookmarkStart w:id="92" w:name="_Toc117697308"/>
+      <w:bookmarkStart w:id="94" w:name="_Toc117958577"/>
       <w:r>
         <w:t>Brief Description</w:t>
       </w:r>
-      <w:bookmarkEnd w:id="92"/>
+      <w:bookmarkEnd w:id="94"/>
     </w:p>
     <w:p>
       <w:pPr>
         <w:ind w:left="720"/>
       </w:pPr>
-      <w:bookmarkStart w:id="93" w:name="_Hlk117692026"/>
+      <w:bookmarkStart w:id="95" w:name="_Hlk117692026"/>
       <w:r>
         <w:t>The other major service that ChessEDU as a product provides is local play – the option to practice a game against another perso</w:t>
       </w:r>
@@ -10629,7 +10769,7 @@
       <w:r>
         <w:t>on the user’s device</w:t>
       </w:r>
-      <w:bookmarkEnd w:id="93"/>
+      <w:bookmarkEnd w:id="95"/>
       <w:r>
         <w:t>.</w:t>
       </w:r>
@@ -10638,21 +10778,21 @@
       <w:pPr>
         <w:pStyle w:val="Heading2"/>
       </w:pPr>
-      <w:bookmarkStart w:id="94" w:name="_Toc117697309"/>
+      <w:bookmarkStart w:id="96" w:name="_Toc117958578"/>
       <w:r>
         <w:t>Flow of Events</w:t>
       </w:r>
-      <w:bookmarkEnd w:id="94"/>
+      <w:bookmarkEnd w:id="96"/>
     </w:p>
     <w:p>
       <w:pPr>
         <w:pStyle w:val="Heading3"/>
       </w:pPr>
-      <w:bookmarkStart w:id="95" w:name="_Toc117697310"/>
+      <w:bookmarkStart w:id="97" w:name="_Toc117958579"/>
       <w:r>
         <w:t>Basic Flow</w:t>
       </w:r>
-      <w:bookmarkEnd w:id="95"/>
+      <w:bookmarkEnd w:id="97"/>
     </w:p>
     <w:p>
       <w:pPr>
@@ -10735,11 +10875,11 @@
       <w:pPr>
         <w:pStyle w:val="Heading3"/>
       </w:pPr>
-      <w:bookmarkStart w:id="96" w:name="_Toc117697311"/>
+      <w:bookmarkStart w:id="98" w:name="_Toc117958580"/>
       <w:r>
         <w:t>Alternative Flows</w:t>
       </w:r>
-      <w:bookmarkEnd w:id="96"/>
+      <w:bookmarkEnd w:id="98"/>
     </w:p>
     <w:p>
       <w:pPr>
@@ -10788,11 +10928,11 @@
       <w:pPr>
         <w:pStyle w:val="Heading2"/>
       </w:pPr>
-      <w:bookmarkStart w:id="97" w:name="_Toc117697312"/>
+      <w:bookmarkStart w:id="99" w:name="_Toc117958581"/>
       <w:r>
         <w:t>Special Requirements</w:t>
       </w:r>
-      <w:bookmarkEnd w:id="97"/>
+      <w:bookmarkEnd w:id="99"/>
     </w:p>
     <w:p>
       <w:pPr>
@@ -10806,17 +10946,17 @@
       <w:pPr>
         <w:pStyle w:val="Heading2"/>
       </w:pPr>
-      <w:bookmarkStart w:id="98" w:name="_Toc117697313"/>
+      <w:bookmarkStart w:id="100" w:name="_Toc117958582"/>
       <w:r>
         <w:t>Preconditions</w:t>
       </w:r>
-      <w:bookmarkEnd w:id="98"/>
+      <w:bookmarkEnd w:id="100"/>
     </w:p>
     <w:p>
       <w:pPr>
         <w:pStyle w:val="Heading3"/>
       </w:pPr>
-      <w:bookmarkStart w:id="99" w:name="_Toc117697314"/>
+      <w:bookmarkStart w:id="101" w:name="_Toc117958583"/>
       <w:r>
         <w:t xml:space="preserve">&lt; </w:t>
       </w:r>
@@ -10826,7 +10966,7 @@
       <w:r>
         <w:t xml:space="preserve"> &gt;</w:t>
       </w:r>
-      <w:bookmarkEnd w:id="99"/>
+      <w:bookmarkEnd w:id="101"/>
     </w:p>
     <w:p>
       <w:pPr>
@@ -10840,11 +10980,11 @@
       <w:pPr>
         <w:pStyle w:val="Heading2"/>
       </w:pPr>
-      <w:bookmarkStart w:id="100" w:name="_Toc117697315"/>
+      <w:bookmarkStart w:id="102" w:name="_Toc117958584"/>
       <w:r>
         <w:t>Postconditions</w:t>
       </w:r>
-      <w:bookmarkEnd w:id="100"/>
+      <w:bookmarkEnd w:id="102"/>
     </w:p>
     <w:p>
       <w:pPr>
@@ -10858,11 +10998,11 @@
       <w:pPr>
         <w:pStyle w:val="Heading2"/>
       </w:pPr>
-      <w:bookmarkStart w:id="101" w:name="_Toc117697316"/>
+      <w:bookmarkStart w:id="103" w:name="_Toc117958585"/>
       <w:r>
         <w:t>Extension Points</w:t>
       </w:r>
-      <w:bookmarkEnd w:id="101"/>
+      <w:bookmarkEnd w:id="103"/>
     </w:p>
     <w:p>
       <w:pPr>
@@ -10876,11 +11016,11 @@
       <w:pPr>
         <w:pStyle w:val="Heading2"/>
       </w:pPr>
-      <w:bookmarkStart w:id="102" w:name="_Toc117697317"/>
+      <w:bookmarkStart w:id="104" w:name="_Toc117958586"/>
       <w:r>
         <w:t>Use-Case Diagrams</w:t>
       </w:r>
-      <w:bookmarkEnd w:id="102"/>
+      <w:bookmarkEnd w:id="104"/>
     </w:p>
     <w:p>
       <w:pPr>
@@ -10894,11 +11034,11 @@
       <w:pPr>
         <w:pStyle w:val="Heading2"/>
       </w:pPr>
-      <w:bookmarkStart w:id="103" w:name="_Toc117697318"/>
+      <w:bookmarkStart w:id="105" w:name="_Toc117958587"/>
       <w:r>
         <w:t>Other Diagrams</w:t>
       </w:r>
-      <w:bookmarkEnd w:id="103"/>
+      <w:bookmarkEnd w:id="105"/>
     </w:p>
     <w:p>
       <w:pPr>
@@ -10920,22 +11060,22 @@
       <w:pPr>
         <w:pStyle w:val="Heading1"/>
       </w:pPr>
-      <w:bookmarkStart w:id="104" w:name="_Toc117697319"/>
+      <w:bookmarkStart w:id="106" w:name="_Toc117958588"/>
       <w:r>
         <w:lastRenderedPageBreak/>
         <w:t>Editing User Settings</w:t>
       </w:r>
-      <w:bookmarkEnd w:id="104"/>
+      <w:bookmarkEnd w:id="106"/>
     </w:p>
     <w:p>
       <w:pPr>
         <w:pStyle w:val="Heading2"/>
       </w:pPr>
-      <w:bookmarkStart w:id="105" w:name="_Toc117697320"/>
+      <w:bookmarkStart w:id="107" w:name="_Toc117958589"/>
       <w:r>
         <w:t>Brief Description</w:t>
       </w:r>
-      <w:bookmarkEnd w:id="105"/>
+      <w:bookmarkEnd w:id="107"/>
     </w:p>
     <w:p>
       <w:pPr>
@@ -10967,21 +11107,21 @@
       <w:pPr>
         <w:pStyle w:val="Heading2"/>
       </w:pPr>
-      <w:bookmarkStart w:id="106" w:name="_Toc117697321"/>
+      <w:bookmarkStart w:id="108" w:name="_Toc117958590"/>
       <w:r>
         <w:t>Flow of Events</w:t>
       </w:r>
-      <w:bookmarkEnd w:id="106"/>
+      <w:bookmarkEnd w:id="108"/>
     </w:p>
     <w:p>
       <w:pPr>
         <w:pStyle w:val="Heading3"/>
       </w:pPr>
-      <w:bookmarkStart w:id="107" w:name="_Toc117697322"/>
+      <w:bookmarkStart w:id="109" w:name="_Toc117958591"/>
       <w:r>
         <w:t>Basic Flow</w:t>
       </w:r>
-      <w:bookmarkEnd w:id="107"/>
+      <w:bookmarkEnd w:id="109"/>
       <w:r>
         <w:t xml:space="preserve"> </w:t>
       </w:r>
@@ -11090,11 +11230,11 @@
       <w:pPr>
         <w:pStyle w:val="Heading3"/>
       </w:pPr>
-      <w:bookmarkStart w:id="108" w:name="_Toc117697323"/>
+      <w:bookmarkStart w:id="110" w:name="_Toc117958592"/>
       <w:r>
         <w:t>Alternative Flows</w:t>
       </w:r>
-      <w:bookmarkEnd w:id="108"/>
+      <w:bookmarkEnd w:id="110"/>
     </w:p>
     <w:p>
       <w:pPr>
@@ -11146,17 +11286,17 @@
       <w:pPr>
         <w:pStyle w:val="Heading2"/>
       </w:pPr>
-      <w:bookmarkStart w:id="109" w:name="_Toc117697324"/>
+      <w:bookmarkStart w:id="111" w:name="_Toc117958593"/>
       <w:r>
         <w:t>Special Requirements</w:t>
       </w:r>
-      <w:bookmarkEnd w:id="109"/>
+      <w:bookmarkEnd w:id="111"/>
     </w:p>
     <w:p>
       <w:pPr>
         <w:pStyle w:val="Heading3"/>
       </w:pPr>
-      <w:bookmarkStart w:id="110" w:name="_Toc117697325"/>
+      <w:bookmarkStart w:id="112" w:name="_Toc117958594"/>
       <w:r>
         <w:t xml:space="preserve">&lt; </w:t>
       </w:r>
@@ -11166,7 +11306,7 @@
       <w:r>
         <w:t>&gt;</w:t>
       </w:r>
-      <w:bookmarkEnd w:id="110"/>
+      <w:bookmarkEnd w:id="112"/>
     </w:p>
     <w:p>
       <w:pPr>
@@ -11258,17 +11398,17 @@
       <w:pPr>
         <w:pStyle w:val="Heading2"/>
       </w:pPr>
-      <w:bookmarkStart w:id="111" w:name="_Toc117697326"/>
+      <w:bookmarkStart w:id="113" w:name="_Toc117958595"/>
       <w:r>
         <w:t>Preconditions</w:t>
       </w:r>
-      <w:bookmarkEnd w:id="111"/>
+      <w:bookmarkEnd w:id="113"/>
     </w:p>
     <w:p>
       <w:pPr>
         <w:pStyle w:val="Heading3"/>
       </w:pPr>
-      <w:bookmarkStart w:id="112" w:name="_Toc117697327"/>
+      <w:bookmarkStart w:id="114" w:name="_Toc117958596"/>
       <w:r>
         <w:t xml:space="preserve">&lt; </w:t>
       </w:r>
@@ -11278,7 +11418,7 @@
       <w:r>
         <w:t xml:space="preserve"> &gt;</w:t>
       </w:r>
-      <w:bookmarkEnd w:id="112"/>
+      <w:bookmarkEnd w:id="114"/>
     </w:p>
     <w:p>
       <w:pPr>
@@ -11292,25 +11432,25 @@
       <w:pPr>
         <w:pStyle w:val="Heading2"/>
       </w:pPr>
-      <w:bookmarkStart w:id="113" w:name="_Toc117697328"/>
+      <w:bookmarkStart w:id="115" w:name="_Toc117958597"/>
       <w:r>
         <w:lastRenderedPageBreak/>
         <w:t>Postconditions</w:t>
       </w:r>
-      <w:bookmarkEnd w:id="113"/>
+      <w:bookmarkEnd w:id="115"/>
     </w:p>
     <w:p>
       <w:pPr>
         <w:pStyle w:val="Heading3"/>
       </w:pPr>
-      <w:bookmarkStart w:id="114" w:name="_Toc117697329"/>
+      <w:bookmarkStart w:id="116" w:name="_Toc117958598"/>
       <w:r>
         <w:t xml:space="preserve">&lt; </w:t>
       </w:r>
       <w:r>
         <w:t>Database Update &gt;</w:t>
       </w:r>
-      <w:bookmarkEnd w:id="114"/>
+      <w:bookmarkEnd w:id="116"/>
     </w:p>
     <w:p>
       <w:pPr>
@@ -11327,17 +11467,17 @@
       <w:pPr>
         <w:pStyle w:val="Heading2"/>
       </w:pPr>
-      <w:bookmarkStart w:id="115" w:name="_Toc117697330"/>
+      <w:bookmarkStart w:id="117" w:name="_Toc117958599"/>
       <w:r>
         <w:t>Extension Points</w:t>
       </w:r>
-      <w:bookmarkEnd w:id="115"/>
+      <w:bookmarkEnd w:id="117"/>
     </w:p>
     <w:p>
       <w:pPr>
         <w:pStyle w:val="Heading3"/>
       </w:pPr>
-      <w:bookmarkStart w:id="116" w:name="_Toc117697331"/>
+      <w:bookmarkStart w:id="118" w:name="_Toc117958600"/>
       <w:r>
         <w:t xml:space="preserve">&lt; </w:t>
       </w:r>
@@ -11350,7 +11490,7 @@
       <w:r>
         <w:t xml:space="preserve"> &gt;</w:t>
       </w:r>
-      <w:bookmarkEnd w:id="116"/>
+      <w:bookmarkEnd w:id="118"/>
     </w:p>
     <w:p>
       <w:pPr>
@@ -11367,7 +11507,7 @@
       <w:pPr>
         <w:pStyle w:val="Heading2"/>
       </w:pPr>
-      <w:bookmarkStart w:id="117" w:name="_Toc117697332"/>
+      <w:bookmarkStart w:id="119" w:name="_Toc117958601"/>
       <w:r>
         <w:rPr>
           <w:noProof/>
@@ -11425,7 +11565,7 @@
       <w:r>
         <w:t>Use-Case Diagrams</w:t>
       </w:r>
-      <w:bookmarkEnd w:id="117"/>
+      <w:bookmarkEnd w:id="119"/>
     </w:p>
     <w:p>
       <w:pPr>
@@ -11484,11 +11624,11 @@
       <w:pPr>
         <w:pStyle w:val="Heading2"/>
       </w:pPr>
-      <w:bookmarkStart w:id="118" w:name="_Toc117697333"/>
+      <w:bookmarkStart w:id="120" w:name="_Toc117958602"/>
       <w:r>
         <w:t>Other Diagrams</w:t>
       </w:r>
-      <w:bookmarkEnd w:id="118"/>
+      <w:bookmarkEnd w:id="120"/>
     </w:p>
     <w:p>
       <w:pPr>
@@ -11824,7 +11964,7 @@
             <w:t xml:space="preserve">  Version:           &lt;1.</w:t>
           </w:r>
           <w:r>
-            <w:t>1</w:t>
+            <w:t>2</w:t>
           </w:r>
           <w:r>
             <w:t>&gt;</w:t>

</xml_diff>